<commit_message>
Atualização final: Aula 4
Atualização final: Aula 4
</commit_message>
<xml_diff>
--- a/Aula04/Pesquisa - Aula 4.docx
+++ b/Aula04/Pesquisa - Aula 4.docx
@@ -1,6 +1,6 @@
 
 <file path=word/document.xml><?xml version="1.0" encoding="utf-8"?>
-<w:document xmlns:wpc="http://schemas.microsoft.com/office/word/2010/wordprocessingCanvas" xmlns:mc="http://schemas.openxmlformats.org/markup-compatibility/2006" xmlns:o="urn:schemas-microsoft-com:office:office" xmlns:r="http://schemas.openxmlformats.org/officeDocument/2006/relationships" xmlns:m="http://schemas.openxmlformats.org/officeDocument/2006/math" xmlns:v="urn:schemas-microsoft-com:vml" xmlns:wp14="http://schemas.microsoft.com/office/word/2010/wordprocessingDrawing" xmlns:wp="http://schemas.openxmlformats.org/drawingml/2006/wordprocessingDrawing" xmlns:w10="urn:schemas-microsoft-com:office:word" xmlns:w="http://schemas.openxmlformats.org/wordprocessingml/2006/main" xmlns:w14="http://schemas.microsoft.com/office/word/2010/wordml" xmlns:wpg="http://schemas.microsoft.com/office/word/2010/wordprocessingGroup" xmlns:wpi="http://schemas.microsoft.com/office/word/2010/wordprocessingInk" xmlns:wne="http://schemas.microsoft.com/office/word/2006/wordml" xmlns:wps="http://schemas.microsoft.com/office/word/2010/wordprocessingShape" mc:Ignorable="w14 wp14">
+<w:document xmlns:wpc="http://schemas.microsoft.com/office/word/2010/wordprocessingCanvas" xmlns:mc="http://schemas.openxmlformats.org/markup-compatibility/2006" xmlns:o="urn:schemas-microsoft-com:office:office" xmlns:r="http://schemas.openxmlformats.org/officeDocument/2006/relationships" xmlns:m="http://schemas.openxmlformats.org/officeDocument/2006/math" xmlns:v="urn:schemas-microsoft-com:vml" xmlns:wp14="http://schemas.microsoft.com/office/word/2010/wordprocessingDrawing" xmlns:wp="http://schemas.openxmlformats.org/drawingml/2006/wordprocessingDrawing" xmlns:w10="urn:schemas-microsoft-com:office:word" xmlns:w="http://schemas.openxmlformats.org/wordprocessingml/2006/main" xmlns:w14="http://schemas.microsoft.com/office/word/2010/wordml" xmlns:w15="http://schemas.microsoft.com/office/word/2012/wordml" xmlns:wpg="http://schemas.microsoft.com/office/word/2010/wordprocessingGroup" xmlns:wpi="http://schemas.microsoft.com/office/word/2010/wordprocessingInk" xmlns:wne="http://schemas.microsoft.com/office/word/2006/wordml" xmlns:wps="http://schemas.microsoft.com/office/word/2010/wordprocessingShape" mc:Ignorable="w14 w15 wp14">
   <w:body>
     <w:p>
       <w:pPr>
@@ -53,7 +53,7 @@
                     </pic:cNvPicPr>
                   </pic:nvPicPr>
                   <pic:blipFill rotWithShape="1">
-                    <a:blip r:embed="rId9">
+                    <a:blip r:embed="rId8">
                       <a:extLst>
                         <a:ext uri="{28A0092B-C50C-407E-A947-70E740481C1C}">
                           <a14:useLocalDpi xmlns:a14="http://schemas.microsoft.com/office/drawing/2010/main" val="0"/>
@@ -620,7 +620,7 @@
           <w:szCs w:val="32"/>
           <w:lang w:eastAsia="en-US"/>
         </w:rPr>
-        <w:t>1</w:t>
+        <w:t>31</w:t>
       </w:r>
       <w:r>
         <w:rPr>
@@ -631,7 +631,7 @@
           <w:szCs w:val="32"/>
           <w:lang w:eastAsia="en-US"/>
         </w:rPr>
-        <w:t>7</w:t>
+        <w:t>/</w:t>
       </w:r>
       <w:r>
         <w:rPr>
@@ -642,7 +642,7 @@
           <w:szCs w:val="32"/>
           <w:lang w:eastAsia="en-US"/>
         </w:rPr>
-        <w:t>/</w:t>
+        <w:t>Março</w:t>
       </w:r>
       <w:r>
         <w:rPr>
@@ -653,7 +653,7 @@
           <w:szCs w:val="32"/>
           <w:lang w:eastAsia="en-US"/>
         </w:rPr>
-        <w:t>Março</w:t>
+        <w:t>/201</w:t>
       </w:r>
       <w:r>
         <w:rPr>
@@ -664,17 +664,6 @@
           <w:szCs w:val="32"/>
           <w:lang w:eastAsia="en-US"/>
         </w:rPr>
-        <w:t>/201</w:t>
-      </w:r>
-      <w:r>
-        <w:rPr>
-          <w:rFonts w:asciiTheme="minorHAnsi" w:eastAsia="MS Mincho" w:hAnsiTheme="minorHAnsi" w:cstheme="minorHAnsi"/>
-          <w:b/>
-          <w:smallCaps/>
-          <w:sz w:val="32"/>
-          <w:szCs w:val="32"/>
-          <w:lang w:eastAsia="en-US"/>
-        </w:rPr>
         <w:t>6</w:t>
       </w:r>
     </w:p>
@@ -1266,7 +1255,6 @@
         </w:rPr>
         <w:t xml:space="preserve"> </w:t>
       </w:r>
-      <w:proofErr w:type="gramStart"/>
       <w:r>
         <w:rPr>
           <w:rFonts w:asciiTheme="minorHAnsi" w:hAnsiTheme="minorHAnsi" w:cstheme="minorHAnsi"/>
@@ -1274,17 +1262,7 @@
           <w:sz w:val="40"/>
           <w:u w:val="single"/>
         </w:rPr>
-        <w:t>2</w:t>
-      </w:r>
-      <w:proofErr w:type="gramEnd"/>
-      <w:r>
-        <w:rPr>
-          <w:rFonts w:asciiTheme="minorHAnsi" w:hAnsiTheme="minorHAnsi" w:cstheme="minorHAnsi"/>
-          <w:i/>
-          <w:sz w:val="40"/>
-          <w:u w:val="single"/>
-        </w:rPr>
-        <w:t xml:space="preserve"> PIO</w:t>
+        <w:t>2 PIO</w:t>
       </w:r>
     </w:p>
     <w:p>
@@ -1309,6 +1287,7 @@
           <w:u w:val="single"/>
         </w:rPr>
       </w:pPr>
+      <w:proofErr w:type="gramStart"/>
       <w:r>
         <w:rPr>
           <w:rFonts w:asciiTheme="minorHAnsi" w:hAnsiTheme="minorHAnsi" w:cstheme="minorHAnsi"/>
@@ -1334,8 +1313,9 @@
           <w:sz w:val="28"/>
           <w:u w:val="single"/>
         </w:rPr>
-        <w:t>Multiplexação de a</w:t>
-      </w:r>
+        <w:t>Multiplexação</w:t>
+      </w:r>
+      <w:proofErr w:type="gramEnd"/>
       <w:r>
         <w:rPr>
           <w:rFonts w:asciiTheme="minorHAnsi" w:hAnsiTheme="minorHAnsi" w:cstheme="minorHAnsi"/>
@@ -1343,10 +1323,18 @@
           <w:sz w:val="28"/>
           <w:u w:val="single"/>
         </w:rPr>
+        <w:t xml:space="preserve"> de a</w:t>
+      </w:r>
+      <w:r>
+        <w:rPr>
+          <w:rFonts w:asciiTheme="minorHAnsi" w:hAnsiTheme="minorHAnsi" w:cstheme="minorHAnsi"/>
+          <w:i/>
+          <w:sz w:val="28"/>
+          <w:u w:val="single"/>
+        </w:rPr>
         <w:t xml:space="preserve">lguns pinos </w:t>
       </w:r>
       <w:proofErr w:type="spellStart"/>
-      <w:proofErr w:type="gramStart"/>
       <w:r>
         <w:rPr>
           <w:rFonts w:asciiTheme="minorHAnsi" w:hAnsiTheme="minorHAnsi" w:cstheme="minorHAnsi"/>
@@ -1357,7 +1345,6 @@
         <w:t>uC</w:t>
       </w:r>
       <w:proofErr w:type="spellEnd"/>
-      <w:proofErr w:type="gramEnd"/>
     </w:p>
     <w:p>
       <w:pPr>
@@ -1558,7 +1545,7 @@
                     </pic:cNvPicPr>
                   </pic:nvPicPr>
                   <pic:blipFill rotWithShape="1">
-                    <a:blip r:embed="rId10" cstate="print">
+                    <a:blip r:embed="rId9" cstate="print">
                       <a:extLst>
                         <a:ext uri="{28A0092B-C50C-407E-A947-70E740481C1C}">
                           <a14:useLocalDpi xmlns:a14="http://schemas.microsoft.com/office/drawing/2010/main" val="0"/>
@@ -2059,7 +2046,23 @@
           <w:rFonts w:asciiTheme="minorHAnsi" w:hAnsiTheme="minorHAnsi"/>
           <w:lang w:eastAsia="en-US"/>
         </w:rPr>
-        <w:t>....</w:t>
+        <w:t>Para efetuar a modificação</w:t>
+      </w:r>
+      <w:r>
+        <w:rPr>
+          <w:rFonts w:asciiTheme="minorHAnsi" w:hAnsiTheme="minorHAnsi"/>
+          <w:lang w:eastAsia="en-US"/>
+        </w:rPr>
+        <w:t xml:space="preserve"> é necessário manipular registadores diferentes, além do que tanto para habilitar quanto para limpar o pino é necessário escrever 1 no registrador.</w:t>
+      </w:r>
+      <w:bookmarkStart w:id="0" w:name="_GoBack"/>
+      <w:bookmarkEnd w:id="0"/>
+      <w:r>
+        <w:rPr>
+          <w:rFonts w:asciiTheme="minorHAnsi" w:hAnsiTheme="minorHAnsi"/>
+          <w:lang w:eastAsia="en-US"/>
+        </w:rPr>
+        <w:t xml:space="preserve"> </w:t>
       </w:r>
     </w:p>
     <w:p>
@@ -2302,21 +2305,21 @@
         <w:rPr>
           <w:rFonts w:asciiTheme="minorHAnsi" w:hAnsiTheme="minorHAnsi" w:cs="LMRoman12-Regular"/>
         </w:rPr>
-        <w:t xml:space="preserve"> (PIO_ODR). O resultado dessas operações </w:t>
+        <w:t xml:space="preserve"> (PIO_ODR). </w:t>
       </w:r>
       <w:proofErr w:type="gramStart"/>
       <w:r>
         <w:rPr>
           <w:rFonts w:asciiTheme="minorHAnsi" w:hAnsiTheme="minorHAnsi" w:cs="LMRoman12-Regular"/>
         </w:rPr>
-        <w:t>são detectadas</w:t>
+        <w:t>O resultado dessas operações são</w:t>
       </w:r>
       <w:proofErr w:type="gramEnd"/>
       <w:r>
         <w:rPr>
           <w:rFonts w:asciiTheme="minorHAnsi" w:hAnsiTheme="minorHAnsi" w:cs="LMRoman12-Regular"/>
         </w:rPr>
-        <w:t xml:space="preserve"> no Output Status </w:t>
+        <w:t xml:space="preserve"> detectadas no Output Status </w:t>
       </w:r>
       <w:proofErr w:type="spellStart"/>
       <w:r>
@@ -2537,11 +2540,9 @@
         </w:rPr>
         <w:t>.</w:t>
       </w:r>
-      <w:bookmarkStart w:id="0" w:name="_GoBack"/>
-      <w:bookmarkEnd w:id="0"/>
     </w:p>
     <w:sectPr>
-      <w:footerReference w:type="default" r:id="rId11"/>
+      <w:footerReference w:type="default" r:id="rId10"/>
       <w:pgSz w:w="11906" w:h="16838"/>
       <w:pgMar w:top="1417" w:right="1701" w:bottom="1417" w:left="1701" w:header="708" w:footer="708" w:gutter="0"/>
       <w:cols w:space="708"/>
@@ -2552,7 +2553,7 @@
 </file>
 
 <file path=word/endnotes.xml><?xml version="1.0" encoding="utf-8"?>
-<w:endnotes xmlns:wpc="http://schemas.microsoft.com/office/word/2010/wordprocessingCanvas" xmlns:mc="http://schemas.openxmlformats.org/markup-compatibility/2006" xmlns:o="urn:schemas-microsoft-com:office:office" xmlns:r="http://schemas.openxmlformats.org/officeDocument/2006/relationships" xmlns:m="http://schemas.openxmlformats.org/officeDocument/2006/math" xmlns:v="urn:schemas-microsoft-com:vml" xmlns:wp14="http://schemas.microsoft.com/office/word/2010/wordprocessingDrawing" xmlns:wp="http://schemas.openxmlformats.org/drawingml/2006/wordprocessingDrawing" xmlns:w10="urn:schemas-microsoft-com:office:word" xmlns:w="http://schemas.openxmlformats.org/wordprocessingml/2006/main" xmlns:w14="http://schemas.microsoft.com/office/word/2010/wordml" xmlns:wpg="http://schemas.microsoft.com/office/word/2010/wordprocessingGroup" xmlns:wpi="http://schemas.microsoft.com/office/word/2010/wordprocessingInk" xmlns:wne="http://schemas.microsoft.com/office/word/2006/wordml" xmlns:wps="http://schemas.microsoft.com/office/word/2010/wordprocessingShape" mc:Ignorable="w14 wp14">
+<w:endnotes xmlns:wpc="http://schemas.microsoft.com/office/word/2010/wordprocessingCanvas" xmlns:mc="http://schemas.openxmlformats.org/markup-compatibility/2006" xmlns:o="urn:schemas-microsoft-com:office:office" xmlns:r="http://schemas.openxmlformats.org/officeDocument/2006/relationships" xmlns:m="http://schemas.openxmlformats.org/officeDocument/2006/math" xmlns:v="urn:schemas-microsoft-com:vml" xmlns:wp14="http://schemas.microsoft.com/office/word/2010/wordprocessingDrawing" xmlns:wp="http://schemas.openxmlformats.org/drawingml/2006/wordprocessingDrawing" xmlns:w10="urn:schemas-microsoft-com:office:word" xmlns:w="http://schemas.openxmlformats.org/wordprocessingml/2006/main" xmlns:w14="http://schemas.microsoft.com/office/word/2010/wordml" xmlns:w15="http://schemas.microsoft.com/office/word/2012/wordml" xmlns:wpg="http://schemas.microsoft.com/office/word/2010/wordprocessingGroup" xmlns:wpi="http://schemas.microsoft.com/office/word/2010/wordprocessingInk" xmlns:wne="http://schemas.microsoft.com/office/word/2006/wordml" xmlns:wps="http://schemas.microsoft.com/office/word/2010/wordprocessingShape" mc:Ignorable="w14 w15 wp14">
   <w:endnote w:type="separator" w:id="-1">
     <w:p>
       <w:r>
@@ -2571,7 +2572,7 @@
 </file>
 
 <file path=word/footer1.xml><?xml version="1.0" encoding="utf-8"?>
-<w:ftr xmlns:wpc="http://schemas.microsoft.com/office/word/2010/wordprocessingCanvas" xmlns:mc="http://schemas.openxmlformats.org/markup-compatibility/2006" xmlns:o="urn:schemas-microsoft-com:office:office" xmlns:r="http://schemas.openxmlformats.org/officeDocument/2006/relationships" xmlns:m="http://schemas.openxmlformats.org/officeDocument/2006/math" xmlns:v="urn:schemas-microsoft-com:vml" xmlns:wp14="http://schemas.microsoft.com/office/word/2010/wordprocessingDrawing" xmlns:wp="http://schemas.openxmlformats.org/drawingml/2006/wordprocessingDrawing" xmlns:w10="urn:schemas-microsoft-com:office:word" xmlns:w="http://schemas.openxmlformats.org/wordprocessingml/2006/main" xmlns:w14="http://schemas.microsoft.com/office/word/2010/wordml" xmlns:wpg="http://schemas.microsoft.com/office/word/2010/wordprocessingGroup" xmlns:wpi="http://schemas.microsoft.com/office/word/2010/wordprocessingInk" xmlns:wne="http://schemas.microsoft.com/office/word/2006/wordml" xmlns:wps="http://schemas.microsoft.com/office/word/2010/wordprocessingShape" mc:Ignorable="w14 wp14">
+<w:ftr xmlns:wpc="http://schemas.microsoft.com/office/word/2010/wordprocessingCanvas" xmlns:mc="http://schemas.openxmlformats.org/markup-compatibility/2006" xmlns:o="urn:schemas-microsoft-com:office:office" xmlns:r="http://schemas.openxmlformats.org/officeDocument/2006/relationships" xmlns:m="http://schemas.openxmlformats.org/officeDocument/2006/math" xmlns:v="urn:schemas-microsoft-com:vml" xmlns:wp14="http://schemas.microsoft.com/office/word/2010/wordprocessingDrawing" xmlns:wp="http://schemas.openxmlformats.org/drawingml/2006/wordprocessingDrawing" xmlns:w10="urn:schemas-microsoft-com:office:word" xmlns:w="http://schemas.openxmlformats.org/wordprocessingml/2006/main" xmlns:w14="http://schemas.microsoft.com/office/word/2010/wordml" xmlns:w15="http://schemas.microsoft.com/office/word/2012/wordml" xmlns:wpg="http://schemas.microsoft.com/office/word/2010/wordprocessingGroup" xmlns:wpi="http://schemas.microsoft.com/office/word/2010/wordprocessingInk" xmlns:wne="http://schemas.microsoft.com/office/word/2006/wordml" xmlns:wps="http://schemas.microsoft.com/office/word/2010/wordprocessingShape" mc:Ignorable="w14 w15 wp14">
   <w:sdt>
     <w:sdtPr>
       <w:id w:val="-1110356293"/>
@@ -2600,7 +2601,7 @@
           <w:rPr>
             <w:noProof/>
           </w:rPr>
-          <w:t>3</w:t>
+          <w:t>2</w:t>
         </w:r>
         <w:r>
           <w:rPr>
@@ -2620,7 +2621,7 @@
 </file>
 
 <file path=word/footnotes.xml><?xml version="1.0" encoding="utf-8"?>
-<w:footnotes xmlns:wpc="http://schemas.microsoft.com/office/word/2010/wordprocessingCanvas" xmlns:mc="http://schemas.openxmlformats.org/markup-compatibility/2006" xmlns:o="urn:schemas-microsoft-com:office:office" xmlns:r="http://schemas.openxmlformats.org/officeDocument/2006/relationships" xmlns:m="http://schemas.openxmlformats.org/officeDocument/2006/math" xmlns:v="urn:schemas-microsoft-com:vml" xmlns:wp14="http://schemas.microsoft.com/office/word/2010/wordprocessingDrawing" xmlns:wp="http://schemas.openxmlformats.org/drawingml/2006/wordprocessingDrawing" xmlns:w10="urn:schemas-microsoft-com:office:word" xmlns:w="http://schemas.openxmlformats.org/wordprocessingml/2006/main" xmlns:w14="http://schemas.microsoft.com/office/word/2010/wordml" xmlns:wpg="http://schemas.microsoft.com/office/word/2010/wordprocessingGroup" xmlns:wpi="http://schemas.microsoft.com/office/word/2010/wordprocessingInk" xmlns:wne="http://schemas.microsoft.com/office/word/2006/wordml" xmlns:wps="http://schemas.microsoft.com/office/word/2010/wordprocessingShape" mc:Ignorable="w14 wp14">
+<w:footnotes xmlns:wpc="http://schemas.microsoft.com/office/word/2010/wordprocessingCanvas" xmlns:mc="http://schemas.openxmlformats.org/markup-compatibility/2006" xmlns:o="urn:schemas-microsoft-com:office:office" xmlns:r="http://schemas.openxmlformats.org/officeDocument/2006/relationships" xmlns:m="http://schemas.openxmlformats.org/officeDocument/2006/math" xmlns:v="urn:schemas-microsoft-com:vml" xmlns:wp14="http://schemas.microsoft.com/office/word/2010/wordprocessingDrawing" xmlns:wp="http://schemas.openxmlformats.org/drawingml/2006/wordprocessingDrawing" xmlns:w10="urn:schemas-microsoft-com:office:word" xmlns:w="http://schemas.openxmlformats.org/wordprocessingml/2006/main" xmlns:w14="http://schemas.microsoft.com/office/word/2010/wordml" xmlns:w15="http://schemas.microsoft.com/office/word/2012/wordml" xmlns:wpg="http://schemas.microsoft.com/office/word/2010/wordprocessingGroup" xmlns:wpi="http://schemas.microsoft.com/office/word/2010/wordprocessingInk" xmlns:wne="http://schemas.microsoft.com/office/word/2006/wordml" xmlns:wps="http://schemas.microsoft.com/office/word/2010/wordprocessingShape" mc:Ignorable="w14 w15 wp14">
   <w:footnote w:type="separator" w:id="-1">
     <w:p>
       <w:r>
@@ -2639,7 +2640,7 @@
 </file>
 
 <file path=word/numbering.xml><?xml version="1.0" encoding="utf-8"?>
-<w:numbering xmlns:wpc="http://schemas.microsoft.com/office/word/2010/wordprocessingCanvas" xmlns:mc="http://schemas.openxmlformats.org/markup-compatibility/2006" xmlns:o="urn:schemas-microsoft-com:office:office" xmlns:r="http://schemas.openxmlformats.org/officeDocument/2006/relationships" xmlns:m="http://schemas.openxmlformats.org/officeDocument/2006/math" xmlns:v="urn:schemas-microsoft-com:vml" xmlns:wp14="http://schemas.microsoft.com/office/word/2010/wordprocessingDrawing" xmlns:wp="http://schemas.openxmlformats.org/drawingml/2006/wordprocessingDrawing" xmlns:w10="urn:schemas-microsoft-com:office:word" xmlns:w="http://schemas.openxmlformats.org/wordprocessingml/2006/main" xmlns:w14="http://schemas.microsoft.com/office/word/2010/wordml" xmlns:wpg="http://schemas.microsoft.com/office/word/2010/wordprocessingGroup" xmlns:wpi="http://schemas.microsoft.com/office/word/2010/wordprocessingInk" xmlns:wne="http://schemas.microsoft.com/office/word/2006/wordml" xmlns:wps="http://schemas.microsoft.com/office/word/2010/wordprocessingShape" mc:Ignorable="w14 wp14">
+<w:numbering xmlns:wpc="http://schemas.microsoft.com/office/word/2010/wordprocessingCanvas" xmlns:mc="http://schemas.openxmlformats.org/markup-compatibility/2006" xmlns:o="urn:schemas-microsoft-com:office:office" xmlns:r="http://schemas.openxmlformats.org/officeDocument/2006/relationships" xmlns:m="http://schemas.openxmlformats.org/officeDocument/2006/math" xmlns:v="urn:schemas-microsoft-com:vml" xmlns:wp14="http://schemas.microsoft.com/office/word/2010/wordprocessingDrawing" xmlns:wp="http://schemas.openxmlformats.org/drawingml/2006/wordprocessingDrawing" xmlns:w10="urn:schemas-microsoft-com:office:word" xmlns:w="http://schemas.openxmlformats.org/wordprocessingml/2006/main" xmlns:w14="http://schemas.microsoft.com/office/word/2010/wordml" xmlns:w15="http://schemas.microsoft.com/office/word/2012/wordml" xmlns:wpg="http://schemas.microsoft.com/office/word/2010/wordprocessingGroup" xmlns:wpi="http://schemas.microsoft.com/office/word/2010/wordprocessingInk" xmlns:wne="http://schemas.microsoft.com/office/word/2006/wordml" xmlns:wps="http://schemas.microsoft.com/office/word/2010/wordprocessingShape" mc:Ignorable="w14 w15 wp14">
   <w:abstractNum w:abstractNumId="0">
     <w:nsid w:val="00346786"/>
     <w:multiLevelType w:val="hybridMultilevel"/>
@@ -4366,7 +4367,7 @@
 </file>
 
 <file path=word/styles.xml><?xml version="1.0" encoding="utf-8"?>
-<w:styles xmlns:mc="http://schemas.openxmlformats.org/markup-compatibility/2006" xmlns:r="http://schemas.openxmlformats.org/officeDocument/2006/relationships" xmlns:w="http://schemas.openxmlformats.org/wordprocessingml/2006/main" xmlns:w14="http://schemas.microsoft.com/office/word/2010/wordml" mc:Ignorable="w14">
+<w:styles xmlns:mc="http://schemas.openxmlformats.org/markup-compatibility/2006" xmlns:r="http://schemas.openxmlformats.org/officeDocument/2006/relationships" xmlns:w="http://schemas.openxmlformats.org/wordprocessingml/2006/main" xmlns:w14="http://schemas.microsoft.com/office/word/2010/wordml" xmlns:w15="http://schemas.microsoft.com/office/word/2012/wordml" mc:Ignorable="w14 w15">
   <w:docDefaults>
     <w:rPrDefault>
       <w:rPr>
@@ -4376,606 +4377,371 @@
     </w:rPrDefault>
     <w:pPrDefault/>
   </w:docDefaults>
-  <w:latentStyles w:defLockedState="0" w:defUIPriority="0" w:defSemiHidden="1" w:defUnhideWhenUsed="1" w:defQFormat="0" w:count="267">
-    <w:lsdException w:name="Normal" w:semiHidden="0" w:unhideWhenUsed="0" w:qFormat="1"/>
-    <w:lsdException w:name="heading 1" w:semiHidden="0" w:unhideWhenUsed="0" w:qFormat="1"/>
-    <w:lsdException w:name="heading 2" w:qFormat="1"/>
-    <w:lsdException w:name="heading 3" w:qFormat="1"/>
-    <w:lsdException w:name="heading 4" w:qFormat="1"/>
-    <w:lsdException w:name="heading 5" w:qFormat="1"/>
-    <w:lsdException w:name="heading 6" w:qFormat="1"/>
-    <w:lsdException w:name="heading 7" w:qFormat="1"/>
-    <w:lsdException w:name="heading 8" w:qFormat="1"/>
-    <w:lsdException w:name="heading 9" w:qFormat="1"/>
-    <w:lsdException w:name="footer" w:uiPriority="99"/>
-    <w:lsdException w:name="caption" w:qFormat="1"/>
-    <w:lsdException w:name="List Number" w:semiHidden="0" w:unhideWhenUsed="0"/>
-    <w:lsdException w:name="List 4" w:semiHidden="0" w:unhideWhenUsed="0"/>
-    <w:lsdException w:name="List 5" w:semiHidden="0" w:unhideWhenUsed="0"/>
-    <w:lsdException w:name="Title" w:semiHidden="0" w:unhideWhenUsed="0" w:qFormat="1"/>
-    <w:lsdException w:name="Subtitle" w:semiHidden="0" w:unhideWhenUsed="0" w:qFormat="1"/>
-    <w:lsdException w:name="Salutation" w:semiHidden="0" w:unhideWhenUsed="0"/>
-    <w:lsdException w:name="Date" w:semiHidden="0" w:unhideWhenUsed="0"/>
-    <w:lsdException w:name="Body Text First Indent" w:semiHidden="0" w:unhideWhenUsed="0"/>
-    <w:lsdException w:name="Strong" w:semiHidden="0" w:unhideWhenUsed="0" w:qFormat="1"/>
-    <w:lsdException w:name="Emphasis" w:semiHidden="0" w:unhideWhenUsed="0" w:qFormat="1"/>
-    <w:lsdException w:name="Table Grid" w:semiHidden="0" w:unhideWhenUsed="0"/>
-    <w:lsdException w:name="Placeholder Text" w:uiPriority="99" w:unhideWhenUsed="0"/>
-    <w:lsdException w:name="No Spacing" w:semiHidden="0" w:uiPriority="1" w:unhideWhenUsed="0" w:qFormat="1"/>
-    <w:lsdException w:name="Light Shading" w:semiHidden="0" w:uiPriority="60" w:unhideWhenUsed="0"/>
-    <w:lsdException w:name="Light List" w:semiHidden="0" w:uiPriority="61" w:unhideWhenUsed="0"/>
-    <w:lsdException w:name="Light Grid" w:semiHidden="0" w:uiPriority="62" w:unhideWhenUsed="0"/>
-    <w:lsdException w:name="Medium Shading 1" w:semiHidden="0" w:uiPriority="63" w:unhideWhenUsed="0"/>
-    <w:lsdException w:name="Medium Shading 2" w:semiHidden="0" w:uiPriority="64" w:unhideWhenUsed="0"/>
-    <w:lsdException w:name="Medium List 1" w:semiHidden="0" w:uiPriority="65" w:unhideWhenUsed="0"/>
-    <w:lsdException w:name="Medium List 2" w:semiHidden="0" w:uiPriority="66" w:unhideWhenUsed="0"/>
-    <w:lsdException w:name="Medium Grid 1" w:semiHidden="0" w:uiPriority="67" w:unhideWhenUsed="0"/>
-    <w:lsdException w:name="Medium Grid 2" w:semiHidden="0" w:uiPriority="68" w:unhideWhenUsed="0"/>
-    <w:lsdException w:name="Medium Grid 3" w:semiHidden="0" w:uiPriority="69" w:unhideWhenUsed="0"/>
-    <w:lsdException w:name="Dark List" w:semiHidden="0" w:uiPriority="70" w:unhideWhenUsed="0"/>
-    <w:lsdException w:name="Colorful Shading" w:semiHidden="0" w:uiPriority="71" w:unhideWhenUsed="0"/>
-    <w:lsdException w:name="Colorful List" w:semiHidden="0" w:uiPriority="72" w:unhideWhenUsed="0"/>
-    <w:lsdException w:name="Colorful Grid" w:semiHidden="0" w:uiPriority="73" w:unhideWhenUsed="0"/>
-    <w:lsdException w:name="Light Shading Accent 1" w:semiHidden="0" w:uiPriority="60" w:unhideWhenUsed="0"/>
-    <w:lsdException w:name="Light List Accent 1" w:semiHidden="0" w:uiPriority="61" w:unhideWhenUsed="0"/>
-    <w:lsdException w:name="Light Grid Accent 1" w:semiHidden="0" w:uiPriority="62" w:unhideWhenUsed="0"/>
-    <w:lsdException w:name="Medium Shading 1 Accent 1" w:semiHidden="0" w:uiPriority="63" w:unhideWhenUsed="0"/>
-    <w:lsdException w:name="Medium Shading 2 Accent 1" w:semiHidden="0" w:uiPriority="64" w:unhideWhenUsed="0"/>
-    <w:lsdException w:name="Medium List 1 Accent 1" w:semiHidden="0" w:uiPriority="65" w:unhideWhenUsed="0"/>
-    <w:lsdException w:name="Revision" w:uiPriority="99" w:unhideWhenUsed="0"/>
-    <w:lsdException w:name="List Paragraph" w:semiHidden="0" w:uiPriority="34" w:unhideWhenUsed="0" w:qFormat="1"/>
-    <w:lsdException w:name="Quote" w:semiHidden="0" w:uiPriority="29" w:unhideWhenUsed="0" w:qFormat="1"/>
-    <w:lsdException w:name="Intense Quote" w:semiHidden="0" w:uiPriority="30" w:unhideWhenUsed="0" w:qFormat="1"/>
-    <w:lsdException w:name="Medium List 2 Accent 1" w:semiHidden="0" w:uiPriority="66" w:unhideWhenUsed="0"/>
-    <w:lsdException w:name="Medium Grid 1 Accent 1" w:semiHidden="0" w:uiPriority="67" w:unhideWhenUsed="0"/>
-    <w:lsdException w:name="Medium Grid 2 Accent 1" w:semiHidden="0" w:uiPriority="68" w:unhideWhenUsed="0"/>
-    <w:lsdException w:name="Medium Grid 3 Accent 1" w:semiHidden="0" w:uiPriority="69" w:unhideWhenUsed="0"/>
-    <w:lsdException w:name="Dark List Accent 1" w:semiHidden="0" w:uiPriority="70" w:unhideWhenUsed="0"/>
-    <w:lsdException w:name="Colorful Shading Accent 1" w:semiHidden="0" w:uiPriority="71" w:unhideWhenUsed="0"/>
-    <w:lsdException w:name="Colorful List Accent 1" w:semiHidden="0" w:uiPriority="72" w:unhideWhenUsed="0"/>
-    <w:lsdException w:name="Colorful Grid Accent 1" w:semiHidden="0" w:uiPriority="73" w:unhideWhenUsed="0"/>
-    <w:lsdException w:name="Light Shading Accent 2" w:semiHidden="0" w:uiPriority="60" w:unhideWhenUsed="0"/>
-    <w:lsdException w:name="Light List Accent 2" w:semiHidden="0" w:uiPriority="61" w:unhideWhenUsed="0"/>
-    <w:lsdException w:name="Light Grid Accent 2" w:semiHidden="0" w:uiPriority="62" w:unhideWhenUsed="0"/>
-    <w:lsdException w:name="Medium Shading 1 Accent 2" w:semiHidden="0" w:uiPriority="63" w:unhideWhenUsed="0"/>
-    <w:lsdException w:name="Medium Shading 2 Accent 2" w:semiHidden="0" w:uiPriority="64" w:unhideWhenUsed="0"/>
-    <w:lsdException w:name="Medium List 1 Accent 2" w:semiHidden="0" w:uiPriority="65" w:unhideWhenUsed="0"/>
-    <w:lsdException w:name="Medium List 2 Accent 2" w:semiHidden="0" w:uiPriority="66" w:unhideWhenUsed="0"/>
-    <w:lsdException w:name="Medium Grid 1 Accent 2" w:semiHidden="0" w:uiPriority="67" w:unhideWhenUsed="0"/>
-    <w:lsdException w:name="Medium Grid 2 Accent 2" w:semiHidden="0" w:uiPriority="68" w:unhideWhenUsed="0"/>
-    <w:lsdException w:name="Medium Grid 3 Accent 2" w:semiHidden="0" w:uiPriority="69" w:unhideWhenUsed="0"/>
-    <w:lsdException w:name="Dark List Accent 2" w:semiHidden="0" w:uiPriority="70" w:unhideWhenUsed="0"/>
-    <w:lsdException w:name="Colorful Shading Accent 2" w:semiHidden="0" w:uiPriority="71" w:unhideWhenUsed="0"/>
-    <w:lsdException w:name="Colorful List Accent 2" w:semiHidden="0" w:uiPriority="72" w:unhideWhenUsed="0"/>
-    <w:lsdException w:name="Colorful Grid Accent 2" w:semiHidden="0" w:uiPriority="73" w:unhideWhenUsed="0"/>
-    <w:lsdException w:name="Light Shading Accent 3" w:semiHidden="0" w:uiPriority="60" w:unhideWhenUsed="0"/>
-    <w:lsdException w:name="Light List Accent 3" w:semiHidden="0" w:uiPriority="61" w:unhideWhenUsed="0"/>
-    <w:lsdException w:name="Light Grid Accent 3" w:semiHidden="0" w:uiPriority="62" w:unhideWhenUsed="0"/>
-    <w:lsdException w:name="Medium Shading 1 Accent 3" w:semiHidden="0" w:uiPriority="63" w:unhideWhenUsed="0"/>
-    <w:lsdException w:name="Medium Shading 2 Accent 3" w:semiHidden="0" w:uiPriority="64" w:unhideWhenUsed="0"/>
-    <w:lsdException w:name="Medium List 1 Accent 3" w:semiHidden="0" w:uiPriority="65" w:unhideWhenUsed="0"/>
-    <w:lsdException w:name="Medium List 2 Accent 3" w:semiHidden="0" w:uiPriority="66" w:unhideWhenUsed="0"/>
-    <w:lsdException w:name="Medium Grid 1 Accent 3" w:semiHidden="0" w:uiPriority="67" w:unhideWhenUsed="0"/>
-    <w:lsdException w:name="Medium Grid 2 Accent 3" w:semiHidden="0" w:uiPriority="68" w:unhideWhenUsed="0"/>
-    <w:lsdException w:name="Medium Grid 3 Accent 3" w:semiHidden="0" w:uiPriority="69" w:unhideWhenUsed="0"/>
-    <w:lsdException w:name="Dark List Accent 3" w:semiHidden="0" w:uiPriority="70" w:unhideWhenUsed="0"/>
-    <w:lsdException w:name="Colorful Shading Accent 3" w:semiHidden="0" w:uiPriority="71" w:unhideWhenUsed="0"/>
-    <w:lsdException w:name="Colorful List Accent 3" w:semiHidden="0" w:uiPriority="72" w:unhideWhenUsed="0"/>
-    <w:lsdException w:name="Colorful Grid Accent 3" w:semiHidden="0" w:uiPriority="73" w:unhideWhenUsed="0"/>
-    <w:lsdException w:name="Light Shading Accent 4" w:semiHidden="0" w:uiPriority="60" w:unhideWhenUsed="0"/>
-    <w:lsdException w:name="Light List Accent 4" w:semiHidden="0" w:uiPriority="61" w:unhideWhenUsed="0"/>
-    <w:lsdException w:name="Light Grid Accent 4" w:semiHidden="0" w:uiPriority="62" w:unhideWhenUsed="0"/>
-    <w:lsdException w:name="Medium Shading 1 Accent 4" w:semiHidden="0" w:uiPriority="63" w:unhideWhenUsed="0"/>
-    <w:lsdException w:name="Medium Shading 2 Accent 4" w:semiHidden="0" w:uiPriority="64" w:unhideWhenUsed="0"/>
-    <w:lsdException w:name="Medium List 1 Accent 4" w:semiHidden="0" w:uiPriority="65" w:unhideWhenUsed="0"/>
-    <w:lsdException w:name="Medium List 2 Accent 4" w:semiHidden="0" w:uiPriority="66" w:unhideWhenUsed="0"/>
-    <w:lsdException w:name="Medium Grid 1 Accent 4" w:semiHidden="0" w:uiPriority="67" w:unhideWhenUsed="0"/>
-    <w:lsdException w:name="Medium Grid 2 Accent 4" w:semiHidden="0" w:uiPriority="68" w:unhideWhenUsed="0"/>
-    <w:lsdException w:name="Medium Grid 3 Accent 4" w:semiHidden="0" w:uiPriority="69" w:unhideWhenUsed="0"/>
-    <w:lsdException w:name="Dark List Accent 4" w:semiHidden="0" w:uiPriority="70" w:unhideWhenUsed="0"/>
-    <w:lsdException w:name="Colorful Shading Accent 4" w:semiHidden="0" w:uiPriority="71" w:unhideWhenUsed="0"/>
-    <w:lsdException w:name="Colorful List Accent 4" w:semiHidden="0" w:uiPriority="72" w:unhideWhenUsed="0"/>
-    <w:lsdException w:name="Colorful Grid Accent 4" w:semiHidden="0" w:uiPriority="73" w:unhideWhenUsed="0"/>
-    <w:lsdException w:name="Light Shading Accent 5" w:semiHidden="0" w:uiPriority="60" w:unhideWhenUsed="0"/>
-    <w:lsdException w:name="Light List Accent 5" w:semiHidden="0" w:uiPriority="61" w:unhideWhenUsed="0"/>
-    <w:lsdException w:name="Light Grid Accent 5" w:semiHidden="0" w:uiPriority="62" w:unhideWhenUsed="0"/>
-    <w:lsdException w:name="Medium Shading 1 Accent 5" w:semiHidden="0" w:uiPriority="63" w:unhideWhenUsed="0"/>
-    <w:lsdException w:name="Medium Shading 2 Accent 5" w:semiHidden="0" w:uiPriority="64" w:unhideWhenUsed="0"/>
-    <w:lsdException w:name="Medium List 1 Accent 5" w:semiHidden="0" w:uiPriority="65" w:unhideWhenUsed="0"/>
-    <w:lsdException w:name="Medium List 2 Accent 5" w:semiHidden="0" w:uiPriority="66" w:unhideWhenUsed="0"/>
-    <w:lsdException w:name="Medium Grid 1 Accent 5" w:semiHidden="0" w:uiPriority="67" w:unhideWhenUsed="0"/>
-    <w:lsdException w:name="Medium Grid 2 Accent 5" w:semiHidden="0" w:uiPriority="68" w:unhideWhenUsed="0"/>
-    <w:lsdException w:name="Medium Grid 3 Accent 5" w:semiHidden="0" w:uiPriority="69" w:unhideWhenUsed="0"/>
-    <w:lsdException w:name="Dark List Accent 5" w:semiHidden="0" w:uiPriority="70" w:unhideWhenUsed="0"/>
-    <w:lsdException w:name="Colorful Shading Accent 5" w:semiHidden="0" w:uiPriority="71" w:unhideWhenUsed="0"/>
-    <w:lsdException w:name="Colorful List Accent 5" w:semiHidden="0" w:uiPriority="72" w:unhideWhenUsed="0"/>
-    <w:lsdException w:name="Colorful Grid Accent 5" w:semiHidden="0" w:uiPriority="73" w:unhideWhenUsed="0"/>
-    <w:lsdException w:name="Light Shading Accent 6" w:semiHidden="0" w:uiPriority="60" w:unhideWhenUsed="0"/>
-    <w:lsdException w:name="Light List Accent 6" w:semiHidden="0" w:uiPriority="61" w:unhideWhenUsed="0"/>
-    <w:lsdException w:name="Light Grid Accent 6" w:semiHidden="0" w:uiPriority="62" w:unhideWhenUsed="0"/>
-    <w:lsdException w:name="Medium Shading 1 Accent 6" w:semiHidden="0" w:uiPriority="63" w:unhideWhenUsed="0"/>
-    <w:lsdException w:name="Medium Shading 2 Accent 6" w:semiHidden="0" w:uiPriority="64" w:unhideWhenUsed="0"/>
-    <w:lsdException w:name="Medium List 1 Accent 6" w:semiHidden="0" w:uiPriority="65" w:unhideWhenUsed="0"/>
-    <w:lsdException w:name="Medium List 2 Accent 6" w:semiHidden="0" w:uiPriority="66" w:unhideWhenUsed="0"/>
-    <w:lsdException w:name="Medium Grid 1 Accent 6" w:semiHidden="0" w:uiPriority="67" w:unhideWhenUsed="0"/>
-    <w:lsdException w:name="Medium Grid 2 Accent 6" w:semiHidden="0" w:uiPriority="68" w:unhideWhenUsed="0"/>
-    <w:lsdException w:name="Medium Grid 3 Accent 6" w:semiHidden="0" w:uiPriority="69" w:unhideWhenUsed="0"/>
-    <w:lsdException w:name="Dark List Accent 6" w:semiHidden="0" w:uiPriority="70" w:unhideWhenUsed="0"/>
-    <w:lsdException w:name="Colorful Shading Accent 6" w:semiHidden="0" w:uiPriority="71" w:unhideWhenUsed="0"/>
-    <w:lsdException w:name="Colorful List Accent 6" w:semiHidden="0" w:uiPriority="72" w:unhideWhenUsed="0"/>
-    <w:lsdException w:name="Colorful Grid Accent 6" w:semiHidden="0" w:uiPriority="73" w:unhideWhenUsed="0"/>
-    <w:lsdException w:name="Subtle Emphasis" w:semiHidden="0" w:uiPriority="19" w:unhideWhenUsed="0" w:qFormat="1"/>
-    <w:lsdException w:name="Intense Emphasis" w:semiHidden="0" w:uiPriority="21" w:unhideWhenUsed="0" w:qFormat="1"/>
-    <w:lsdException w:name="Subtle Reference" w:semiHidden="0" w:uiPriority="31" w:unhideWhenUsed="0" w:qFormat="1"/>
-    <w:lsdException w:name="Intense Reference" w:semiHidden="0" w:uiPriority="32" w:unhideWhenUsed="0" w:qFormat="1"/>
-    <w:lsdException w:name="Book Title" w:semiHidden="0" w:uiPriority="33" w:unhideWhenUsed="0" w:qFormat="1"/>
-    <w:lsdException w:name="Bibliography" w:uiPriority="37"/>
-    <w:lsdException w:name="TOC Heading" w:uiPriority="39" w:qFormat="1"/>
-  </w:latentStyles>
-  <w:style w:type="paragraph" w:default="1" w:styleId="Normal">
-    <w:name w:val="Normal"/>
-    <w:qFormat/>
-    <w:rsid w:val="00026F2A"/>
-    <w:rPr>
-      <w:sz w:val="24"/>
-      <w:szCs w:val="24"/>
-    </w:rPr>
-  </w:style>
-  <w:style w:type="paragraph" w:styleId="Ttulo1">
-    <w:name w:val="heading 1"/>
-    <w:basedOn w:val="Normal"/>
-    <w:next w:val="Normal"/>
-    <w:link w:val="Ttulo1Char"/>
-    <w:qFormat/>
-    <w:rsid w:val="00A2204C"/>
-    <w:pPr>
-      <w:keepNext/>
-      <w:keepLines/>
-      <w:spacing w:before="480"/>
-      <w:outlineLvl w:val="0"/>
-    </w:pPr>
-    <w:rPr>
-      <w:rFonts w:asciiTheme="majorHAnsi" w:eastAsiaTheme="majorEastAsia" w:hAnsiTheme="majorHAnsi" w:cstheme="majorBidi"/>
-      <w:b/>
-      <w:bCs/>
-      <w:color w:val="365F91" w:themeColor="accent1" w:themeShade="BF"/>
-      <w:sz w:val="28"/>
-      <w:szCs w:val="28"/>
-    </w:rPr>
-  </w:style>
-  <w:style w:type="character" w:default="1" w:styleId="Fontepargpadro">
-    <w:name w:val="Default Paragraph Font"/>
-    <w:uiPriority w:val="1"/>
-    <w:semiHidden/>
-    <w:unhideWhenUsed/>
-  </w:style>
-  <w:style w:type="table" w:default="1" w:styleId="Tabelanormal">
-    <w:name w:val="Normal Table"/>
-    <w:uiPriority w:val="99"/>
-    <w:semiHidden/>
-    <w:unhideWhenUsed/>
-    <w:tblPr>
-      <w:tblInd w:w="0" w:type="dxa"/>
-      <w:tblCellMar>
-        <w:top w:w="0" w:type="dxa"/>
-        <w:left w:w="108" w:type="dxa"/>
-        <w:bottom w:w="0" w:type="dxa"/>
-        <w:right w:w="108" w:type="dxa"/>
-      </w:tblCellMar>
-    </w:tblPr>
-  </w:style>
-  <w:style w:type="numbering" w:default="1" w:styleId="Semlista">
-    <w:name w:val="No List"/>
-    <w:uiPriority w:val="99"/>
-    <w:semiHidden/>
-    <w:unhideWhenUsed/>
-  </w:style>
-  <w:style w:type="character" w:customStyle="1" w:styleId="Ttulo1Char">
-    <w:name w:val="Título 1 Char"/>
-    <w:basedOn w:val="Fontepargpadro"/>
-    <w:link w:val="Ttulo1"/>
-    <w:rsid w:val="00A2204C"/>
-    <w:rPr>
-      <w:rFonts w:asciiTheme="majorHAnsi" w:eastAsiaTheme="majorEastAsia" w:hAnsiTheme="majorHAnsi" w:cstheme="majorBidi"/>
-      <w:b/>
-      <w:bCs/>
-      <w:color w:val="365F91" w:themeColor="accent1" w:themeShade="BF"/>
-      <w:sz w:val="28"/>
-      <w:szCs w:val="28"/>
-    </w:rPr>
-  </w:style>
-  <w:style w:type="paragraph" w:styleId="Corpodetexto">
-    <w:name w:val="Body Text"/>
-    <w:basedOn w:val="Normal"/>
-    <w:link w:val="CorpodetextoChar"/>
-    <w:semiHidden/>
-    <w:unhideWhenUsed/>
-    <w:rsid w:val="004F308C"/>
-    <w:pPr>
-      <w:spacing w:after="120"/>
-    </w:pPr>
-  </w:style>
-  <w:style w:type="character" w:customStyle="1" w:styleId="CorpodetextoChar">
-    <w:name w:val="Corpo de texto Char"/>
-    <w:basedOn w:val="Fontepargpadro"/>
-    <w:link w:val="Corpodetexto"/>
-    <w:semiHidden/>
-    <w:rsid w:val="004F308C"/>
-    <w:rPr>
-      <w:sz w:val="24"/>
-      <w:szCs w:val="24"/>
-    </w:rPr>
-  </w:style>
-  <w:style w:type="paragraph" w:styleId="Primeirorecuodecorpodetexto">
-    <w:name w:val="Body Text First Indent"/>
-    <w:basedOn w:val="Corpodetexto"/>
-    <w:link w:val="PrimeirorecuodecorpodetextoChar"/>
-    <w:rsid w:val="004F308C"/>
-    <w:pPr>
-      <w:ind w:firstLine="210"/>
-    </w:pPr>
-  </w:style>
-  <w:style w:type="character" w:customStyle="1" w:styleId="PrimeirorecuodecorpodetextoChar">
-    <w:name w:val="Primeiro recuo de corpo de texto Char"/>
-    <w:basedOn w:val="CorpodetextoChar"/>
-    <w:link w:val="Primeirorecuodecorpodetexto"/>
-    <w:rsid w:val="004F308C"/>
-    <w:rPr>
-      <w:sz w:val="24"/>
-      <w:szCs w:val="24"/>
-    </w:rPr>
-  </w:style>
-  <w:style w:type="paragraph" w:styleId="CabealhodoSumrio">
-    <w:name w:val="TOC Heading"/>
-    <w:basedOn w:val="Ttulo1"/>
-    <w:next w:val="Normal"/>
-    <w:uiPriority w:val="39"/>
-    <w:unhideWhenUsed/>
-    <w:qFormat/>
-    <w:rsid w:val="00E64C52"/>
-    <w:pPr>
-      <w:spacing w:before="240" w:line="259" w:lineRule="auto"/>
-      <w:outlineLvl w:val="9"/>
-    </w:pPr>
-    <w:rPr>
-      <w:b w:val="0"/>
-      <w:bCs w:val="0"/>
-      <w:sz w:val="32"/>
-      <w:szCs w:val="32"/>
-    </w:rPr>
-  </w:style>
-  <w:style w:type="character" w:styleId="TextodoEspaoReservado">
-    <w:name w:val="Placeholder Text"/>
-    <w:basedOn w:val="Fontepargpadro"/>
-    <w:uiPriority w:val="99"/>
-    <w:semiHidden/>
-    <w:rsid w:val="00B1754A"/>
-    <w:rPr>
-      <w:color w:val="808080"/>
-    </w:rPr>
-  </w:style>
-  <w:style w:type="character" w:styleId="Forte">
-    <w:name w:val="Strong"/>
-    <w:basedOn w:val="Fontepargpadro"/>
-    <w:qFormat/>
-    <w:rsid w:val="00B1754A"/>
-    <w:rPr>
-      <w:b/>
-      <w:bCs/>
-    </w:rPr>
-  </w:style>
-  <w:style w:type="character" w:styleId="nfase">
-    <w:name w:val="Emphasis"/>
-    <w:basedOn w:val="Fontepargpadro"/>
-    <w:qFormat/>
-    <w:rsid w:val="00B1754A"/>
-    <w:rPr>
-      <w:i/>
-      <w:iCs/>
-    </w:rPr>
-  </w:style>
-  <w:style w:type="paragraph" w:styleId="Subttulo">
-    <w:name w:val="Subtitle"/>
-    <w:basedOn w:val="Normal"/>
-    <w:next w:val="Normal"/>
-    <w:link w:val="SubttuloChar"/>
-    <w:qFormat/>
-    <w:rsid w:val="00B1754A"/>
-    <w:pPr>
-      <w:numPr>
-        <w:ilvl w:val="1"/>
-      </w:numPr>
-      <w:spacing w:after="160"/>
-    </w:pPr>
-    <w:rPr>
-      <w:rFonts w:asciiTheme="minorHAnsi" w:eastAsiaTheme="minorEastAsia" w:hAnsiTheme="minorHAnsi" w:cstheme="minorBidi"/>
-      <w:color w:val="5A5A5A" w:themeColor="text1" w:themeTint="A5"/>
-      <w:spacing w:val="15"/>
-      <w:sz w:val="22"/>
-      <w:szCs w:val="22"/>
-    </w:rPr>
-  </w:style>
-  <w:style w:type="character" w:customStyle="1" w:styleId="SubttuloChar">
-    <w:name w:val="Subtítulo Char"/>
-    <w:basedOn w:val="Fontepargpadro"/>
-    <w:link w:val="Subttulo"/>
-    <w:rsid w:val="00B1754A"/>
-    <w:rPr>
-      <w:rFonts w:asciiTheme="minorHAnsi" w:eastAsiaTheme="minorEastAsia" w:hAnsiTheme="minorHAnsi" w:cstheme="minorBidi"/>
-      <w:color w:val="5A5A5A" w:themeColor="text1" w:themeTint="A5"/>
-      <w:spacing w:val="15"/>
-      <w:sz w:val="22"/>
-      <w:szCs w:val="22"/>
-    </w:rPr>
-  </w:style>
-  <w:style w:type="paragraph" w:styleId="Textodebalo">
-    <w:name w:val="Balloon Text"/>
-    <w:basedOn w:val="Normal"/>
-    <w:link w:val="TextodebaloChar"/>
-    <w:semiHidden/>
-    <w:unhideWhenUsed/>
-    <w:rsid w:val="00E260E1"/>
-    <w:rPr>
-      <w:rFonts w:ascii="Tahoma" w:hAnsi="Tahoma" w:cs="Tahoma"/>
-      <w:sz w:val="16"/>
-      <w:szCs w:val="16"/>
-    </w:rPr>
-  </w:style>
-  <w:style w:type="character" w:customStyle="1" w:styleId="TextodebaloChar">
-    <w:name w:val="Texto de balão Char"/>
-    <w:basedOn w:val="Fontepargpadro"/>
-    <w:link w:val="Textodebalo"/>
-    <w:semiHidden/>
-    <w:rsid w:val="00E260E1"/>
-    <w:rPr>
-      <w:rFonts w:ascii="Tahoma" w:hAnsi="Tahoma" w:cs="Tahoma"/>
-      <w:sz w:val="16"/>
-      <w:szCs w:val="16"/>
-    </w:rPr>
-  </w:style>
-  <w:style w:type="paragraph" w:styleId="PargrafodaLista">
-    <w:name w:val="List Paragraph"/>
-    <w:basedOn w:val="Normal"/>
-    <w:uiPriority w:val="34"/>
-    <w:qFormat/>
-    <w:rsid w:val="00B30A9B"/>
-    <w:pPr>
-      <w:ind w:left="720"/>
-      <w:contextualSpacing/>
-    </w:pPr>
-  </w:style>
-  <w:style w:type="paragraph" w:styleId="Cabealho">
-    <w:name w:val="header"/>
-    <w:basedOn w:val="Normal"/>
-    <w:link w:val="CabealhoChar"/>
-    <w:unhideWhenUsed/>
-    <w:rsid w:val="00FB0557"/>
-    <w:pPr>
-      <w:tabs>
-        <w:tab w:val="center" w:pos="4252"/>
-        <w:tab w:val="right" w:pos="8504"/>
-      </w:tabs>
-    </w:pPr>
-  </w:style>
-  <w:style w:type="character" w:customStyle="1" w:styleId="CabealhoChar">
-    <w:name w:val="Cabeçalho Char"/>
-    <w:basedOn w:val="Fontepargpadro"/>
-    <w:link w:val="Cabealho"/>
-    <w:rsid w:val="00FB0557"/>
-    <w:rPr>
-      <w:sz w:val="24"/>
-      <w:szCs w:val="24"/>
-    </w:rPr>
-  </w:style>
-  <w:style w:type="paragraph" w:styleId="Rodap">
-    <w:name w:val="footer"/>
-    <w:basedOn w:val="Normal"/>
-    <w:link w:val="RodapChar"/>
-    <w:uiPriority w:val="99"/>
-    <w:unhideWhenUsed/>
-    <w:rsid w:val="00FB0557"/>
-    <w:pPr>
-      <w:tabs>
-        <w:tab w:val="center" w:pos="4252"/>
-        <w:tab w:val="right" w:pos="8504"/>
-      </w:tabs>
-    </w:pPr>
-  </w:style>
-  <w:style w:type="character" w:customStyle="1" w:styleId="RodapChar">
-    <w:name w:val="Rodapé Char"/>
-    <w:basedOn w:val="Fontepargpadro"/>
-    <w:link w:val="Rodap"/>
-    <w:uiPriority w:val="99"/>
-    <w:rsid w:val="00FB0557"/>
-    <w:rPr>
-      <w:sz w:val="24"/>
-      <w:szCs w:val="24"/>
-    </w:rPr>
-  </w:style>
-  <w:style w:type="paragraph" w:customStyle="1" w:styleId="Default">
-    <w:name w:val="Default"/>
-    <w:rsid w:val="00C35166"/>
-    <w:pPr>
-      <w:autoSpaceDE w:val="0"/>
-      <w:autoSpaceDN w:val="0"/>
-      <w:adjustRightInd w:val="0"/>
-    </w:pPr>
-    <w:rPr>
-      <w:rFonts w:ascii="Calibri" w:hAnsi="Calibri" w:cs="Calibri"/>
-      <w:color w:val="000000"/>
-      <w:sz w:val="24"/>
-      <w:szCs w:val="24"/>
-    </w:rPr>
-  </w:style>
-  <w:style w:type="character" w:styleId="Hyperlink">
-    <w:name w:val="Hyperlink"/>
-    <w:basedOn w:val="Fontepargpadro"/>
-    <w:unhideWhenUsed/>
-    <w:rsid w:val="00D64E0E"/>
-    <w:rPr>
-      <w:color w:val="0000FF" w:themeColor="hyperlink"/>
-      <w:u w:val="single"/>
-    </w:rPr>
-  </w:style>
-  <w:style w:type="paragraph" w:styleId="SemEspaamento">
-    <w:name w:val="No Spacing"/>
-    <w:uiPriority w:val="1"/>
-    <w:qFormat/>
-    <w:rsid w:val="00E66612"/>
-    <w:rPr>
-      <w:sz w:val="24"/>
-      <w:szCs w:val="24"/>
-    </w:rPr>
-  </w:style>
-</w:styles>
-</file>
-
-<file path=word/stylesWithEffects.xml><?xml version="1.0" encoding="utf-8"?>
-<w:styles xmlns:wpc="http://schemas.microsoft.com/office/word/2010/wordprocessingCanvas" xmlns:mc="http://schemas.openxmlformats.org/markup-compatibility/2006" xmlns:o="urn:schemas-microsoft-com:office:office" xmlns:r="http://schemas.openxmlformats.org/officeDocument/2006/relationships" xmlns:m="http://schemas.openxmlformats.org/officeDocument/2006/math" xmlns:v="urn:schemas-microsoft-com:vml" xmlns:wp14="http://schemas.microsoft.com/office/word/2010/wordprocessingDrawing" xmlns:wp="http://schemas.openxmlformats.org/drawingml/2006/wordprocessingDrawing" xmlns:w10="urn:schemas-microsoft-com:office:word" xmlns:w="http://schemas.openxmlformats.org/wordprocessingml/2006/main" xmlns:w14="http://schemas.microsoft.com/office/word/2010/wordml" xmlns:wpg="http://schemas.microsoft.com/office/word/2010/wordprocessingGroup" xmlns:wpi="http://schemas.microsoft.com/office/word/2010/wordprocessingInk" xmlns:wne="http://schemas.microsoft.com/office/word/2006/wordml" xmlns:wps="http://schemas.microsoft.com/office/word/2010/wordprocessingShape" mc:Ignorable="w14 wp14">
-  <w:docDefaults>
-    <w:rPrDefault>
-      <w:rPr>
-        <w:rFonts w:ascii="Times New Roman" w:eastAsia="Times New Roman" w:hAnsi="Times New Roman" w:cs="Times New Roman"/>
-        <w:lang w:val="pt-BR" w:eastAsia="pt-BR" w:bidi="ar-SA"/>
-      </w:rPr>
-    </w:rPrDefault>
-    <w:pPrDefault/>
-  </w:docDefaults>
-  <w:latentStyles w:defLockedState="0" w:defUIPriority="0" w:defSemiHidden="1" w:defUnhideWhenUsed="1" w:defQFormat="0" w:count="267">
-    <w:lsdException w:name="Normal" w:semiHidden="0" w:unhideWhenUsed="0" w:qFormat="1"/>
-    <w:lsdException w:name="heading 1" w:semiHidden="0" w:unhideWhenUsed="0" w:qFormat="1"/>
-    <w:lsdException w:name="heading 2" w:qFormat="1"/>
-    <w:lsdException w:name="heading 3" w:qFormat="1"/>
-    <w:lsdException w:name="heading 4" w:qFormat="1"/>
-    <w:lsdException w:name="heading 5" w:qFormat="1"/>
-    <w:lsdException w:name="heading 6" w:qFormat="1"/>
-    <w:lsdException w:name="heading 7" w:qFormat="1"/>
-    <w:lsdException w:name="heading 8" w:qFormat="1"/>
-    <w:lsdException w:name="heading 9" w:qFormat="1"/>
-    <w:lsdException w:name="footer" w:uiPriority="99"/>
-    <w:lsdException w:name="caption" w:qFormat="1"/>
-    <w:lsdException w:name="List Number" w:semiHidden="0" w:unhideWhenUsed="0"/>
-    <w:lsdException w:name="List 4" w:semiHidden="0" w:unhideWhenUsed="0"/>
-    <w:lsdException w:name="List 5" w:semiHidden="0" w:unhideWhenUsed="0"/>
-    <w:lsdException w:name="Title" w:semiHidden="0" w:unhideWhenUsed="0" w:qFormat="1"/>
-    <w:lsdException w:name="Subtitle" w:semiHidden="0" w:unhideWhenUsed="0" w:qFormat="1"/>
-    <w:lsdException w:name="Salutation" w:semiHidden="0" w:unhideWhenUsed="0"/>
-    <w:lsdException w:name="Date" w:semiHidden="0" w:unhideWhenUsed="0"/>
-    <w:lsdException w:name="Body Text First Indent" w:semiHidden="0" w:unhideWhenUsed="0"/>
-    <w:lsdException w:name="Strong" w:semiHidden="0" w:unhideWhenUsed="0" w:qFormat="1"/>
-    <w:lsdException w:name="Emphasis" w:semiHidden="0" w:unhideWhenUsed="0" w:qFormat="1"/>
-    <w:lsdException w:name="Table Grid" w:semiHidden="0" w:unhideWhenUsed="0"/>
-    <w:lsdException w:name="Placeholder Text" w:uiPriority="99" w:unhideWhenUsed="0"/>
-    <w:lsdException w:name="No Spacing" w:semiHidden="0" w:uiPriority="1" w:unhideWhenUsed="0" w:qFormat="1"/>
-    <w:lsdException w:name="Light Shading" w:semiHidden="0" w:uiPriority="60" w:unhideWhenUsed="0"/>
-    <w:lsdException w:name="Light List" w:semiHidden="0" w:uiPriority="61" w:unhideWhenUsed="0"/>
-    <w:lsdException w:name="Light Grid" w:semiHidden="0" w:uiPriority="62" w:unhideWhenUsed="0"/>
-    <w:lsdException w:name="Medium Shading 1" w:semiHidden="0" w:uiPriority="63" w:unhideWhenUsed="0"/>
-    <w:lsdException w:name="Medium Shading 2" w:semiHidden="0" w:uiPriority="64" w:unhideWhenUsed="0"/>
-    <w:lsdException w:name="Medium List 1" w:semiHidden="0" w:uiPriority="65" w:unhideWhenUsed="0"/>
-    <w:lsdException w:name="Medium List 2" w:semiHidden="0" w:uiPriority="66" w:unhideWhenUsed="0"/>
-    <w:lsdException w:name="Medium Grid 1" w:semiHidden="0" w:uiPriority="67" w:unhideWhenUsed="0"/>
-    <w:lsdException w:name="Medium Grid 2" w:semiHidden="0" w:uiPriority="68" w:unhideWhenUsed="0"/>
-    <w:lsdException w:name="Medium Grid 3" w:semiHidden="0" w:uiPriority="69" w:unhideWhenUsed="0"/>
-    <w:lsdException w:name="Dark List" w:semiHidden="0" w:uiPriority="70" w:unhideWhenUsed="0"/>
-    <w:lsdException w:name="Colorful Shading" w:semiHidden="0" w:uiPriority="71" w:unhideWhenUsed="0"/>
-    <w:lsdException w:name="Colorful List" w:semiHidden="0" w:uiPriority="72" w:unhideWhenUsed="0"/>
-    <w:lsdException w:name="Colorful Grid" w:semiHidden="0" w:uiPriority="73" w:unhideWhenUsed="0"/>
-    <w:lsdException w:name="Light Shading Accent 1" w:semiHidden="0" w:uiPriority="60" w:unhideWhenUsed="0"/>
-    <w:lsdException w:name="Light List Accent 1" w:semiHidden="0" w:uiPriority="61" w:unhideWhenUsed="0"/>
-    <w:lsdException w:name="Light Grid Accent 1" w:semiHidden="0" w:uiPriority="62" w:unhideWhenUsed="0"/>
-    <w:lsdException w:name="Medium Shading 1 Accent 1" w:semiHidden="0" w:uiPriority="63" w:unhideWhenUsed="0"/>
-    <w:lsdException w:name="Medium Shading 2 Accent 1" w:semiHidden="0" w:uiPriority="64" w:unhideWhenUsed="0"/>
-    <w:lsdException w:name="Medium List 1 Accent 1" w:semiHidden="0" w:uiPriority="65" w:unhideWhenUsed="0"/>
-    <w:lsdException w:name="Revision" w:uiPriority="99" w:unhideWhenUsed="0"/>
-    <w:lsdException w:name="List Paragraph" w:semiHidden="0" w:uiPriority="34" w:unhideWhenUsed="0" w:qFormat="1"/>
-    <w:lsdException w:name="Quote" w:semiHidden="0" w:uiPriority="29" w:unhideWhenUsed="0" w:qFormat="1"/>
-    <w:lsdException w:name="Intense Quote" w:semiHidden="0" w:uiPriority="30" w:unhideWhenUsed="0" w:qFormat="1"/>
-    <w:lsdException w:name="Medium List 2 Accent 1" w:semiHidden="0" w:uiPriority="66" w:unhideWhenUsed="0"/>
-    <w:lsdException w:name="Medium Grid 1 Accent 1" w:semiHidden="0" w:uiPriority="67" w:unhideWhenUsed="0"/>
-    <w:lsdException w:name="Medium Grid 2 Accent 1" w:semiHidden="0" w:uiPriority="68" w:unhideWhenUsed="0"/>
-    <w:lsdException w:name="Medium Grid 3 Accent 1" w:semiHidden="0" w:uiPriority="69" w:unhideWhenUsed="0"/>
-    <w:lsdException w:name="Dark List Accent 1" w:semiHidden="0" w:uiPriority="70" w:unhideWhenUsed="0"/>
-    <w:lsdException w:name="Colorful Shading Accent 1" w:semiHidden="0" w:uiPriority="71" w:unhideWhenUsed="0"/>
-    <w:lsdException w:name="Colorful List Accent 1" w:semiHidden="0" w:uiPriority="72" w:unhideWhenUsed="0"/>
-    <w:lsdException w:name="Colorful Grid Accent 1" w:semiHidden="0" w:uiPriority="73" w:unhideWhenUsed="0"/>
-    <w:lsdException w:name="Light Shading Accent 2" w:semiHidden="0" w:uiPriority="60" w:unhideWhenUsed="0"/>
-    <w:lsdException w:name="Light List Accent 2" w:semiHidden="0" w:uiPriority="61" w:unhideWhenUsed="0"/>
-    <w:lsdException w:name="Light Grid Accent 2" w:semiHidden="0" w:uiPriority="62" w:unhideWhenUsed="0"/>
-    <w:lsdException w:name="Medium Shading 1 Accent 2" w:semiHidden="0" w:uiPriority="63" w:unhideWhenUsed="0"/>
-    <w:lsdException w:name="Medium Shading 2 Accent 2" w:semiHidden="0" w:uiPriority="64" w:unhideWhenUsed="0"/>
-    <w:lsdException w:name="Medium List 1 Accent 2" w:semiHidden="0" w:uiPriority="65" w:unhideWhenUsed="0"/>
-    <w:lsdException w:name="Medium List 2 Accent 2" w:semiHidden="0" w:uiPriority="66" w:unhideWhenUsed="0"/>
-    <w:lsdException w:name="Medium Grid 1 Accent 2" w:semiHidden="0" w:uiPriority="67" w:unhideWhenUsed="0"/>
-    <w:lsdException w:name="Medium Grid 2 Accent 2" w:semiHidden="0" w:uiPriority="68" w:unhideWhenUsed="0"/>
-    <w:lsdException w:name="Medium Grid 3 Accent 2" w:semiHidden="0" w:uiPriority="69" w:unhideWhenUsed="0"/>
-    <w:lsdException w:name="Dark List Accent 2" w:semiHidden="0" w:uiPriority="70" w:unhideWhenUsed="0"/>
-    <w:lsdException w:name="Colorful Shading Accent 2" w:semiHidden="0" w:uiPriority="71" w:unhideWhenUsed="0"/>
-    <w:lsdException w:name="Colorful List Accent 2" w:semiHidden="0" w:uiPriority="72" w:unhideWhenUsed="0"/>
-    <w:lsdException w:name="Colorful Grid Accent 2" w:semiHidden="0" w:uiPriority="73" w:unhideWhenUsed="0"/>
-    <w:lsdException w:name="Light Shading Accent 3" w:semiHidden="0" w:uiPriority="60" w:unhideWhenUsed="0"/>
-    <w:lsdException w:name="Light List Accent 3" w:semiHidden="0" w:uiPriority="61" w:unhideWhenUsed="0"/>
-    <w:lsdException w:name="Light Grid Accent 3" w:semiHidden="0" w:uiPriority="62" w:unhideWhenUsed="0"/>
-    <w:lsdException w:name="Medium Shading 1 Accent 3" w:semiHidden="0" w:uiPriority="63" w:unhideWhenUsed="0"/>
-    <w:lsdException w:name="Medium Shading 2 Accent 3" w:semiHidden="0" w:uiPriority="64" w:unhideWhenUsed="0"/>
-    <w:lsdException w:name="Medium List 1 Accent 3" w:semiHidden="0" w:uiPriority="65" w:unhideWhenUsed="0"/>
-    <w:lsdException w:name="Medium List 2 Accent 3" w:semiHidden="0" w:uiPriority="66" w:unhideWhenUsed="0"/>
-    <w:lsdException w:name="Medium Grid 1 Accent 3" w:semiHidden="0" w:uiPriority="67" w:unhideWhenUsed="0"/>
-    <w:lsdException w:name="Medium Grid 2 Accent 3" w:semiHidden="0" w:uiPriority="68" w:unhideWhenUsed="0"/>
-    <w:lsdException w:name="Medium Grid 3 Accent 3" w:semiHidden="0" w:uiPriority="69" w:unhideWhenUsed="0"/>
-    <w:lsdException w:name="Dark List Accent 3" w:semiHidden="0" w:uiPriority="70" w:unhideWhenUsed="0"/>
-    <w:lsdException w:name="Colorful Shading Accent 3" w:semiHidden="0" w:uiPriority="71" w:unhideWhenUsed="0"/>
-    <w:lsdException w:name="Colorful List Accent 3" w:semiHidden="0" w:uiPriority="72" w:unhideWhenUsed="0"/>
-    <w:lsdException w:name="Colorful Grid Accent 3" w:semiHidden="0" w:uiPriority="73" w:unhideWhenUsed="0"/>
-    <w:lsdException w:name="Light Shading Accent 4" w:semiHidden="0" w:uiPriority="60" w:unhideWhenUsed="0"/>
-    <w:lsdException w:name="Light List Accent 4" w:semiHidden="0" w:uiPriority="61" w:unhideWhenUsed="0"/>
-    <w:lsdException w:name="Light Grid Accent 4" w:semiHidden="0" w:uiPriority="62" w:unhideWhenUsed="0"/>
-    <w:lsdException w:name="Medium Shading 1 Accent 4" w:semiHidden="0" w:uiPriority="63" w:unhideWhenUsed="0"/>
-    <w:lsdException w:name="Medium Shading 2 Accent 4" w:semiHidden="0" w:uiPriority="64" w:unhideWhenUsed="0"/>
-    <w:lsdException w:name="Medium List 1 Accent 4" w:semiHidden="0" w:uiPriority="65" w:unhideWhenUsed="0"/>
-    <w:lsdException w:name="Medium List 2 Accent 4" w:semiHidden="0" w:uiPriority="66" w:unhideWhenUsed="0"/>
-    <w:lsdException w:name="Medium Grid 1 Accent 4" w:semiHidden="0" w:uiPriority="67" w:unhideWhenUsed="0"/>
-    <w:lsdException w:name="Medium Grid 2 Accent 4" w:semiHidden="0" w:uiPriority="68" w:unhideWhenUsed="0"/>
-    <w:lsdException w:name="Medium Grid 3 Accent 4" w:semiHidden="0" w:uiPriority="69" w:unhideWhenUsed="0"/>
-    <w:lsdException w:name="Dark List Accent 4" w:semiHidden="0" w:uiPriority="70" w:unhideWhenUsed="0"/>
-    <w:lsdException w:name="Colorful Shading Accent 4" w:semiHidden="0" w:uiPriority="71" w:unhideWhenUsed="0"/>
-    <w:lsdException w:name="Colorful List Accent 4" w:semiHidden="0" w:uiPriority="72" w:unhideWhenUsed="0"/>
-    <w:lsdException w:name="Colorful Grid Accent 4" w:semiHidden="0" w:uiPriority="73" w:unhideWhenUsed="0"/>
-    <w:lsdException w:name="Light Shading Accent 5" w:semiHidden="0" w:uiPriority="60" w:unhideWhenUsed="0"/>
-    <w:lsdException w:name="Light List Accent 5" w:semiHidden="0" w:uiPriority="61" w:unhideWhenUsed="0"/>
-    <w:lsdException w:name="Light Grid Accent 5" w:semiHidden="0" w:uiPriority="62" w:unhideWhenUsed="0"/>
-    <w:lsdException w:name="Medium Shading 1 Accent 5" w:semiHidden="0" w:uiPriority="63" w:unhideWhenUsed="0"/>
-    <w:lsdException w:name="Medium Shading 2 Accent 5" w:semiHidden="0" w:uiPriority="64" w:unhideWhenUsed="0"/>
-    <w:lsdException w:name="Medium List 1 Accent 5" w:semiHidden="0" w:uiPriority="65" w:unhideWhenUsed="0"/>
-    <w:lsdException w:name="Medium List 2 Accent 5" w:semiHidden="0" w:uiPriority="66" w:unhideWhenUsed="0"/>
-    <w:lsdException w:name="Medium Grid 1 Accent 5" w:semiHidden="0" w:uiPriority="67" w:unhideWhenUsed="0"/>
-    <w:lsdException w:name="Medium Grid 2 Accent 5" w:semiHidden="0" w:uiPriority="68" w:unhideWhenUsed="0"/>
-    <w:lsdException w:name="Medium Grid 3 Accent 5" w:semiHidden="0" w:uiPriority="69" w:unhideWhenUsed="0"/>
-    <w:lsdException w:name="Dark List Accent 5" w:semiHidden="0" w:uiPriority="70" w:unhideWhenUsed="0"/>
-    <w:lsdException w:name="Colorful Shading Accent 5" w:semiHidden="0" w:uiPriority="71" w:unhideWhenUsed="0"/>
-    <w:lsdException w:name="Colorful List Accent 5" w:semiHidden="0" w:uiPriority="72" w:unhideWhenUsed="0"/>
-    <w:lsdException w:name="Colorful Grid Accent 5" w:semiHidden="0" w:uiPriority="73" w:unhideWhenUsed="0"/>
-    <w:lsdException w:name="Light Shading Accent 6" w:semiHidden="0" w:uiPriority="60" w:unhideWhenUsed="0"/>
-    <w:lsdException w:name="Light List Accent 6" w:semiHidden="0" w:uiPriority="61" w:unhideWhenUsed="0"/>
-    <w:lsdException w:name="Light Grid Accent 6" w:semiHidden="0" w:uiPriority="62" w:unhideWhenUsed="0"/>
-    <w:lsdException w:name="Medium Shading 1 Accent 6" w:semiHidden="0" w:uiPriority="63" w:unhideWhenUsed="0"/>
-    <w:lsdException w:name="Medium Shading 2 Accent 6" w:semiHidden="0" w:uiPriority="64" w:unhideWhenUsed="0"/>
-    <w:lsdException w:name="Medium List 1 Accent 6" w:semiHidden="0" w:uiPriority="65" w:unhideWhenUsed="0"/>
-    <w:lsdException w:name="Medium List 2 Accent 6" w:semiHidden="0" w:uiPriority="66" w:unhideWhenUsed="0"/>
-    <w:lsdException w:name="Medium Grid 1 Accent 6" w:semiHidden="0" w:uiPriority="67" w:unhideWhenUsed="0"/>
-    <w:lsdException w:name="Medium Grid 2 Accent 6" w:semiHidden="0" w:uiPriority="68" w:unhideWhenUsed="0"/>
-    <w:lsdException w:name="Medium Grid 3 Accent 6" w:semiHidden="0" w:uiPriority="69" w:unhideWhenUsed="0"/>
-    <w:lsdException w:name="Dark List Accent 6" w:semiHidden="0" w:uiPriority="70" w:unhideWhenUsed="0"/>
-    <w:lsdException w:name="Colorful Shading Accent 6" w:semiHidden="0" w:uiPriority="71" w:unhideWhenUsed="0"/>
-    <w:lsdException w:name="Colorful List Accent 6" w:semiHidden="0" w:uiPriority="72" w:unhideWhenUsed="0"/>
-    <w:lsdException w:name="Colorful Grid Accent 6" w:semiHidden="0" w:uiPriority="73" w:unhideWhenUsed="0"/>
-    <w:lsdException w:name="Subtle Emphasis" w:semiHidden="0" w:uiPriority="19" w:unhideWhenUsed="0" w:qFormat="1"/>
-    <w:lsdException w:name="Intense Emphasis" w:semiHidden="0" w:uiPriority="21" w:unhideWhenUsed="0" w:qFormat="1"/>
-    <w:lsdException w:name="Subtle Reference" w:semiHidden="0" w:uiPriority="31" w:unhideWhenUsed="0" w:qFormat="1"/>
-    <w:lsdException w:name="Intense Reference" w:semiHidden="0" w:uiPriority="32" w:unhideWhenUsed="0" w:qFormat="1"/>
-    <w:lsdException w:name="Book Title" w:semiHidden="0" w:uiPriority="33" w:unhideWhenUsed="0" w:qFormat="1"/>
-    <w:lsdException w:name="Bibliography" w:uiPriority="37"/>
-    <w:lsdException w:name="TOC Heading" w:uiPriority="39" w:qFormat="1"/>
+  <w:latentStyles w:defLockedState="0" w:defUIPriority="0" w:defSemiHidden="0" w:defUnhideWhenUsed="0" w:defQFormat="0" w:count="371">
+    <w:lsdException w:name="Normal" w:qFormat="1"/>
+    <w:lsdException w:name="heading 1" w:qFormat="1"/>
+    <w:lsdException w:name="heading 2" w:semiHidden="1" w:unhideWhenUsed="1" w:qFormat="1"/>
+    <w:lsdException w:name="heading 3" w:semiHidden="1" w:unhideWhenUsed="1" w:qFormat="1"/>
+    <w:lsdException w:name="heading 4" w:semiHidden="1" w:unhideWhenUsed="1" w:qFormat="1"/>
+    <w:lsdException w:name="heading 5" w:semiHidden="1" w:unhideWhenUsed="1" w:qFormat="1"/>
+    <w:lsdException w:name="heading 6" w:semiHidden="1" w:unhideWhenUsed="1" w:qFormat="1"/>
+    <w:lsdException w:name="heading 7" w:semiHidden="1" w:unhideWhenUsed="1" w:qFormat="1"/>
+    <w:lsdException w:name="heading 8" w:semiHidden="1" w:unhideWhenUsed="1" w:qFormat="1"/>
+    <w:lsdException w:name="heading 9" w:semiHidden="1" w:unhideWhenUsed="1" w:qFormat="1"/>
+    <w:lsdException w:name="index 1" w:semiHidden="1" w:unhideWhenUsed="1"/>
+    <w:lsdException w:name="index 2" w:semiHidden="1" w:unhideWhenUsed="1"/>
+    <w:lsdException w:name="index 3" w:semiHidden="1" w:unhideWhenUsed="1"/>
+    <w:lsdException w:name="index 4" w:semiHidden="1" w:unhideWhenUsed="1"/>
+    <w:lsdException w:name="index 5" w:semiHidden="1" w:unhideWhenUsed="1"/>
+    <w:lsdException w:name="index 6" w:semiHidden="1" w:unhideWhenUsed="1"/>
+    <w:lsdException w:name="index 7" w:semiHidden="1" w:unhideWhenUsed="1"/>
+    <w:lsdException w:name="index 8" w:semiHidden="1" w:unhideWhenUsed="1"/>
+    <w:lsdException w:name="index 9" w:semiHidden="1" w:unhideWhenUsed="1"/>
+    <w:lsdException w:name="toc 1" w:semiHidden="1" w:unhideWhenUsed="1"/>
+    <w:lsdException w:name="toc 2" w:semiHidden="1" w:unhideWhenUsed="1"/>
+    <w:lsdException w:name="toc 3" w:semiHidden="1" w:unhideWhenUsed="1"/>
+    <w:lsdException w:name="toc 4" w:semiHidden="1" w:unhideWhenUsed="1"/>
+    <w:lsdException w:name="toc 5" w:semiHidden="1" w:unhideWhenUsed="1"/>
+    <w:lsdException w:name="toc 6" w:semiHidden="1" w:unhideWhenUsed="1"/>
+    <w:lsdException w:name="toc 7" w:semiHidden="1" w:unhideWhenUsed="1"/>
+    <w:lsdException w:name="toc 8" w:semiHidden="1" w:unhideWhenUsed="1"/>
+    <w:lsdException w:name="toc 9" w:semiHidden="1" w:unhideWhenUsed="1"/>
+    <w:lsdException w:name="Normal Indent" w:semiHidden="1" w:unhideWhenUsed="1"/>
+    <w:lsdException w:name="footnote text" w:semiHidden="1" w:unhideWhenUsed="1"/>
+    <w:lsdException w:name="annotation text" w:semiHidden="1" w:unhideWhenUsed="1"/>
+    <w:lsdException w:name="header" w:semiHidden="1" w:unhideWhenUsed="1"/>
+    <w:lsdException w:name="footer" w:semiHidden="1" w:uiPriority="99" w:unhideWhenUsed="1"/>
+    <w:lsdException w:name="index heading" w:semiHidden="1" w:unhideWhenUsed="1"/>
+    <w:lsdException w:name="caption" w:semiHidden="1" w:unhideWhenUsed="1" w:qFormat="1"/>
+    <w:lsdException w:name="table of figures" w:semiHidden="1" w:unhideWhenUsed="1"/>
+    <w:lsdException w:name="envelope address" w:semiHidden="1" w:unhideWhenUsed="1"/>
+    <w:lsdException w:name="envelope return" w:semiHidden="1" w:unhideWhenUsed="1"/>
+    <w:lsdException w:name="footnote reference" w:semiHidden="1" w:unhideWhenUsed="1"/>
+    <w:lsdException w:name="annotation reference" w:semiHidden="1" w:unhideWhenUsed="1"/>
+    <w:lsdException w:name="line number" w:semiHidden="1" w:unhideWhenUsed="1"/>
+    <w:lsdException w:name="page number" w:semiHidden="1" w:unhideWhenUsed="1"/>
+    <w:lsdException w:name="endnote reference" w:semiHidden="1" w:unhideWhenUsed="1"/>
+    <w:lsdException w:name="endnote text" w:semiHidden="1" w:unhideWhenUsed="1"/>
+    <w:lsdException w:name="table of authorities" w:semiHidden="1" w:unhideWhenUsed="1"/>
+    <w:lsdException w:name="macro" w:semiHidden="1" w:unhideWhenUsed="1"/>
+    <w:lsdException w:name="toa heading" w:semiHidden="1" w:unhideWhenUsed="1"/>
+    <w:lsdException w:name="List" w:semiHidden="1" w:unhideWhenUsed="1"/>
+    <w:lsdException w:name="List Bullet" w:semiHidden="1" w:unhideWhenUsed="1"/>
+    <w:lsdException w:name="List 2" w:semiHidden="1" w:unhideWhenUsed="1"/>
+    <w:lsdException w:name="List 3" w:semiHidden="1" w:unhideWhenUsed="1"/>
+    <w:lsdException w:name="List Bullet 2" w:semiHidden="1" w:unhideWhenUsed="1"/>
+    <w:lsdException w:name="List Bullet 3" w:semiHidden="1" w:unhideWhenUsed="1"/>
+    <w:lsdException w:name="List Bullet 4" w:semiHidden="1" w:unhideWhenUsed="1"/>
+    <w:lsdException w:name="List Bullet 5" w:semiHidden="1" w:unhideWhenUsed="1"/>
+    <w:lsdException w:name="List Number 2" w:semiHidden="1" w:unhideWhenUsed="1"/>
+    <w:lsdException w:name="List Number 3" w:semiHidden="1" w:unhideWhenUsed="1"/>
+    <w:lsdException w:name="List Number 4" w:semiHidden="1" w:unhideWhenUsed="1"/>
+    <w:lsdException w:name="List Number 5" w:semiHidden="1" w:unhideWhenUsed="1"/>
+    <w:lsdException w:name="Title" w:qFormat="1"/>
+    <w:lsdException w:name="Closing" w:semiHidden="1" w:unhideWhenUsed="1"/>
+    <w:lsdException w:name="Signature" w:semiHidden="1" w:unhideWhenUsed="1"/>
+    <w:lsdException w:name="Default Paragraph Font" w:semiHidden="1" w:unhideWhenUsed="1"/>
+    <w:lsdException w:name="Body Text" w:semiHidden="1" w:unhideWhenUsed="1"/>
+    <w:lsdException w:name="Body Text Indent" w:semiHidden="1" w:unhideWhenUsed="1"/>
+    <w:lsdException w:name="List Continue" w:semiHidden="1" w:unhideWhenUsed="1"/>
+    <w:lsdException w:name="List Continue 2" w:semiHidden="1" w:unhideWhenUsed="1"/>
+    <w:lsdException w:name="List Continue 3" w:semiHidden="1" w:unhideWhenUsed="1"/>
+    <w:lsdException w:name="List Continue 4" w:semiHidden="1" w:unhideWhenUsed="1"/>
+    <w:lsdException w:name="List Continue 5" w:semiHidden="1" w:unhideWhenUsed="1"/>
+    <w:lsdException w:name="Message Header" w:semiHidden="1" w:unhideWhenUsed="1"/>
+    <w:lsdException w:name="Subtitle" w:qFormat="1"/>
+    <w:lsdException w:name="Body Text First Indent 2" w:semiHidden="1" w:unhideWhenUsed="1"/>
+    <w:lsdException w:name="Note Heading" w:semiHidden="1" w:unhideWhenUsed="1"/>
+    <w:lsdException w:name="Body Text 2" w:semiHidden="1" w:unhideWhenUsed="1"/>
+    <w:lsdException w:name="Body Text 3" w:semiHidden="1" w:unhideWhenUsed="1"/>
+    <w:lsdException w:name="Body Text Indent 2" w:semiHidden="1" w:unhideWhenUsed="1"/>
+    <w:lsdException w:name="Body Text Indent 3" w:semiHidden="1" w:unhideWhenUsed="1"/>
+    <w:lsdException w:name="Block Text" w:semiHidden="1" w:unhideWhenUsed="1"/>
+    <w:lsdException w:name="Hyperlink" w:semiHidden="1" w:unhideWhenUsed="1"/>
+    <w:lsdException w:name="FollowedHyperlink" w:semiHidden="1" w:unhideWhenUsed="1"/>
+    <w:lsdException w:name="Strong" w:qFormat="1"/>
+    <w:lsdException w:name="Emphasis" w:qFormat="1"/>
+    <w:lsdException w:name="Document Map" w:semiHidden="1" w:unhideWhenUsed="1"/>
+    <w:lsdException w:name="Plain Text" w:semiHidden="1" w:unhideWhenUsed="1"/>
+    <w:lsdException w:name="E-mail Signature" w:semiHidden="1" w:unhideWhenUsed="1"/>
+    <w:lsdException w:name="HTML Top of Form" w:semiHidden="1" w:unhideWhenUsed="1"/>
+    <w:lsdException w:name="HTML Bottom of Form" w:semiHidden="1" w:unhideWhenUsed="1"/>
+    <w:lsdException w:name="Normal (Web)" w:semiHidden="1" w:unhideWhenUsed="1"/>
+    <w:lsdException w:name="HTML Acronym" w:semiHidden="1" w:unhideWhenUsed="1"/>
+    <w:lsdException w:name="HTML Address" w:semiHidden="1" w:unhideWhenUsed="1"/>
+    <w:lsdException w:name="HTML Cite" w:semiHidden="1" w:unhideWhenUsed="1"/>
+    <w:lsdException w:name="HTML Code" w:semiHidden="1" w:unhideWhenUsed="1"/>
+    <w:lsdException w:name="HTML Definition" w:semiHidden="1" w:unhideWhenUsed="1"/>
+    <w:lsdException w:name="HTML Keyboard" w:semiHidden="1" w:unhideWhenUsed="1"/>
+    <w:lsdException w:name="HTML Preformatted" w:semiHidden="1" w:unhideWhenUsed="1"/>
+    <w:lsdException w:name="HTML Sample" w:semiHidden="1" w:unhideWhenUsed="1"/>
+    <w:lsdException w:name="HTML Typewriter" w:semiHidden="1" w:unhideWhenUsed="1"/>
+    <w:lsdException w:name="HTML Variable" w:semiHidden="1" w:unhideWhenUsed="1"/>
+    <w:lsdException w:name="Normal Table" w:semiHidden="1" w:unhideWhenUsed="1"/>
+    <w:lsdException w:name="annotation subject" w:semiHidden="1" w:unhideWhenUsed="1"/>
+    <w:lsdException w:name="No List" w:semiHidden="1" w:unhideWhenUsed="1"/>
+    <w:lsdException w:name="Outline List 1" w:semiHidden="1" w:unhideWhenUsed="1"/>
+    <w:lsdException w:name="Outline List 2" w:semiHidden="1" w:unhideWhenUsed="1"/>
+    <w:lsdException w:name="Outline List 3" w:semiHidden="1" w:unhideWhenUsed="1"/>
+    <w:lsdException w:name="Table Simple 1" w:semiHidden="1" w:unhideWhenUsed="1"/>
+    <w:lsdException w:name="Table Simple 2" w:semiHidden="1" w:unhideWhenUsed="1"/>
+    <w:lsdException w:name="Table Simple 3" w:semiHidden="1" w:unhideWhenUsed="1"/>
+    <w:lsdException w:name="Table Classic 1" w:semiHidden="1" w:unhideWhenUsed="1"/>
+    <w:lsdException w:name="Table Classic 2" w:semiHidden="1" w:unhideWhenUsed="1"/>
+    <w:lsdException w:name="Table Classic 3" w:semiHidden="1" w:unhideWhenUsed="1"/>
+    <w:lsdException w:name="Table Classic 4" w:semiHidden="1" w:unhideWhenUsed="1"/>
+    <w:lsdException w:name="Table Colorful 1" w:semiHidden="1" w:unhideWhenUsed="1"/>
+    <w:lsdException w:name="Table Colorful 2" w:semiHidden="1" w:unhideWhenUsed="1"/>
+    <w:lsdException w:name="Table Colorful 3" w:semiHidden="1" w:unhideWhenUsed="1"/>
+    <w:lsdException w:name="Table Columns 1" w:semiHidden="1" w:unhideWhenUsed="1"/>
+    <w:lsdException w:name="Table Columns 2" w:semiHidden="1" w:unhideWhenUsed="1"/>
+    <w:lsdException w:name="Table Columns 3" w:semiHidden="1" w:unhideWhenUsed="1"/>
+    <w:lsdException w:name="Table Columns 4" w:semiHidden="1" w:unhideWhenUsed="1"/>
+    <w:lsdException w:name="Table Columns 5" w:semiHidden="1" w:unhideWhenUsed="1"/>
+    <w:lsdException w:name="Table Grid 1" w:semiHidden="1" w:unhideWhenUsed="1"/>
+    <w:lsdException w:name="Table Grid 2" w:semiHidden="1" w:unhideWhenUsed="1"/>
+    <w:lsdException w:name="Table Grid 3" w:semiHidden="1" w:unhideWhenUsed="1"/>
+    <w:lsdException w:name="Table Grid 4" w:semiHidden="1" w:unhideWhenUsed="1"/>
+    <w:lsdException w:name="Table Grid 5" w:semiHidden="1" w:unhideWhenUsed="1"/>
+    <w:lsdException w:name="Table Grid 6" w:semiHidden="1" w:unhideWhenUsed="1"/>
+    <w:lsdException w:name="Table Grid 7" w:semiHidden="1" w:unhideWhenUsed="1"/>
+    <w:lsdException w:name="Table Grid 8" w:semiHidden="1" w:unhideWhenUsed="1"/>
+    <w:lsdException w:name="Table List 1" w:semiHidden="1" w:unhideWhenUsed="1"/>
+    <w:lsdException w:name="Table List 2" w:semiHidden="1" w:unhideWhenUsed="1"/>
+    <w:lsdException w:name="Table List 3" w:semiHidden="1" w:unhideWhenUsed="1"/>
+    <w:lsdException w:name="Table List 4" w:semiHidden="1" w:unhideWhenUsed="1"/>
+    <w:lsdException w:name="Table List 5" w:semiHidden="1" w:unhideWhenUsed="1"/>
+    <w:lsdException w:name="Table List 6" w:semiHidden="1" w:unhideWhenUsed="1"/>
+    <w:lsdException w:name="Table List 7" w:semiHidden="1" w:unhideWhenUsed="1"/>
+    <w:lsdException w:name="Table List 8" w:semiHidden="1" w:unhideWhenUsed="1"/>
+    <w:lsdException w:name="Table 3D effects 1" w:semiHidden="1" w:unhideWhenUsed="1"/>
+    <w:lsdException w:name="Table 3D effects 2" w:semiHidden="1" w:unhideWhenUsed="1"/>
+    <w:lsdException w:name="Table 3D effects 3" w:semiHidden="1" w:unhideWhenUsed="1"/>
+    <w:lsdException w:name="Table Contemporary" w:semiHidden="1" w:unhideWhenUsed="1"/>
+    <w:lsdException w:name="Table Elegant" w:semiHidden="1" w:unhideWhenUsed="1"/>
+    <w:lsdException w:name="Table Professional" w:semiHidden="1" w:unhideWhenUsed="1"/>
+    <w:lsdException w:name="Table Subtle 1" w:semiHidden="1" w:unhideWhenUsed="1"/>
+    <w:lsdException w:name="Table Subtle 2" w:semiHidden="1" w:unhideWhenUsed="1"/>
+    <w:lsdException w:name="Table Web 1" w:semiHidden="1" w:unhideWhenUsed="1"/>
+    <w:lsdException w:name="Table Web 2" w:semiHidden="1" w:unhideWhenUsed="1"/>
+    <w:lsdException w:name="Table Web 3" w:semiHidden="1" w:unhideWhenUsed="1"/>
+    <w:lsdException w:name="Balloon Text" w:semiHidden="1" w:unhideWhenUsed="1"/>
+    <w:lsdException w:name="Table Theme" w:semiHidden="1" w:unhideWhenUsed="1"/>
+    <w:lsdException w:name="Placeholder Text" w:semiHidden="1" w:uiPriority="99"/>
+    <w:lsdException w:name="No Spacing" w:uiPriority="1" w:qFormat="1"/>
+    <w:lsdException w:name="Light Shading" w:uiPriority="60"/>
+    <w:lsdException w:name="Light List" w:uiPriority="61"/>
+    <w:lsdException w:name="Light Grid" w:uiPriority="62"/>
+    <w:lsdException w:name="Medium Shading 1" w:uiPriority="63"/>
+    <w:lsdException w:name="Medium Shading 2" w:uiPriority="64"/>
+    <w:lsdException w:name="Medium List 1" w:uiPriority="65"/>
+    <w:lsdException w:name="Medium List 2" w:uiPriority="66"/>
+    <w:lsdException w:name="Medium Grid 1" w:uiPriority="67"/>
+    <w:lsdException w:name="Medium Grid 2" w:uiPriority="68"/>
+    <w:lsdException w:name="Medium Grid 3" w:uiPriority="69"/>
+    <w:lsdException w:name="Dark List" w:uiPriority="70"/>
+    <w:lsdException w:name="Colorful Shading" w:uiPriority="71"/>
+    <w:lsdException w:name="Colorful List" w:uiPriority="72"/>
+    <w:lsdException w:name="Colorful Grid" w:uiPriority="73"/>
+    <w:lsdException w:name="Light Shading Accent 1" w:uiPriority="60"/>
+    <w:lsdException w:name="Light List Accent 1" w:uiPriority="61"/>
+    <w:lsdException w:name="Light Grid Accent 1" w:uiPriority="62"/>
+    <w:lsdException w:name="Medium Shading 1 Accent 1" w:uiPriority="63"/>
+    <w:lsdException w:name="Medium Shading 2 Accent 1" w:uiPriority="64"/>
+    <w:lsdException w:name="Medium List 1 Accent 1" w:uiPriority="65"/>
+    <w:lsdException w:name="Revision" w:semiHidden="1" w:uiPriority="99"/>
+    <w:lsdException w:name="List Paragraph" w:uiPriority="34" w:qFormat="1"/>
+    <w:lsdException w:name="Quote" w:uiPriority="29" w:qFormat="1"/>
+    <w:lsdException w:name="Intense Quote" w:uiPriority="30" w:qFormat="1"/>
+    <w:lsdException w:name="Medium List 2 Accent 1" w:uiPriority="66"/>
+    <w:lsdException w:name="Medium Grid 1 Accent 1" w:uiPriority="67"/>
+    <w:lsdException w:name="Medium Grid 2 Accent 1" w:uiPriority="68"/>
+    <w:lsdException w:name="Medium Grid 3 Accent 1" w:uiPriority="69"/>
+    <w:lsdException w:name="Dark List Accent 1" w:uiPriority="70"/>
+    <w:lsdException w:name="Colorful Shading Accent 1" w:uiPriority="71"/>
+    <w:lsdException w:name="Colorful List Accent 1" w:uiPriority="72"/>
+    <w:lsdException w:name="Colorful Grid Accent 1" w:uiPriority="73"/>
+    <w:lsdException w:name="Light Shading Accent 2" w:uiPriority="60"/>
+    <w:lsdException w:name="Light List Accent 2" w:uiPriority="61"/>
+    <w:lsdException w:name="Light Grid Accent 2" w:uiPriority="62"/>
+    <w:lsdException w:name="Medium Shading 1 Accent 2" w:uiPriority="63"/>
+    <w:lsdException w:name="Medium Shading 2 Accent 2" w:uiPriority="64"/>
+    <w:lsdException w:name="Medium List 1 Accent 2" w:uiPriority="65"/>
+    <w:lsdException w:name="Medium List 2 Accent 2" w:uiPriority="66"/>
+    <w:lsdException w:name="Medium Grid 1 Accent 2" w:uiPriority="67"/>
+    <w:lsdException w:name="Medium Grid 2 Accent 2" w:uiPriority="68"/>
+    <w:lsdException w:name="Medium Grid 3 Accent 2" w:uiPriority="69"/>
+    <w:lsdException w:name="Dark List Accent 2" w:uiPriority="70"/>
+    <w:lsdException w:name="Colorful Shading Accent 2" w:uiPriority="71"/>
+    <w:lsdException w:name="Colorful List Accent 2" w:uiPriority="72"/>
+    <w:lsdException w:name="Colorful Grid Accent 2" w:uiPriority="73"/>
+    <w:lsdException w:name="Light Shading Accent 3" w:uiPriority="60"/>
+    <w:lsdException w:name="Light List Accent 3" w:uiPriority="61"/>
+    <w:lsdException w:name="Light Grid Accent 3" w:uiPriority="62"/>
+    <w:lsdException w:name="Medium Shading 1 Accent 3" w:uiPriority="63"/>
+    <w:lsdException w:name="Medium Shading 2 Accent 3" w:uiPriority="64"/>
+    <w:lsdException w:name="Medium List 1 Accent 3" w:uiPriority="65"/>
+    <w:lsdException w:name="Medium List 2 Accent 3" w:uiPriority="66"/>
+    <w:lsdException w:name="Medium Grid 1 Accent 3" w:uiPriority="67"/>
+    <w:lsdException w:name="Medium Grid 2 Accent 3" w:uiPriority="68"/>
+    <w:lsdException w:name="Medium Grid 3 Accent 3" w:uiPriority="69"/>
+    <w:lsdException w:name="Dark List Accent 3" w:uiPriority="70"/>
+    <w:lsdException w:name="Colorful Shading Accent 3" w:uiPriority="71"/>
+    <w:lsdException w:name="Colorful List Accent 3" w:uiPriority="72"/>
+    <w:lsdException w:name="Colorful Grid Accent 3" w:uiPriority="73"/>
+    <w:lsdException w:name="Light Shading Accent 4" w:uiPriority="60"/>
+    <w:lsdException w:name="Light List Accent 4" w:uiPriority="61"/>
+    <w:lsdException w:name="Light Grid Accent 4" w:uiPriority="62"/>
+    <w:lsdException w:name="Medium Shading 1 Accent 4" w:uiPriority="63"/>
+    <w:lsdException w:name="Medium Shading 2 Accent 4" w:uiPriority="64"/>
+    <w:lsdException w:name="Medium List 1 Accent 4" w:uiPriority="65"/>
+    <w:lsdException w:name="Medium List 2 Accent 4" w:uiPriority="66"/>
+    <w:lsdException w:name="Medium Grid 1 Accent 4" w:uiPriority="67"/>
+    <w:lsdException w:name="Medium Grid 2 Accent 4" w:uiPriority="68"/>
+    <w:lsdException w:name="Medium Grid 3 Accent 4" w:uiPriority="69"/>
+    <w:lsdException w:name="Dark List Accent 4" w:uiPriority="70"/>
+    <w:lsdException w:name="Colorful Shading Accent 4" w:uiPriority="71"/>
+    <w:lsdException w:name="Colorful List Accent 4" w:uiPriority="72"/>
+    <w:lsdException w:name="Colorful Grid Accent 4" w:uiPriority="73"/>
+    <w:lsdException w:name="Light Shading Accent 5" w:uiPriority="60"/>
+    <w:lsdException w:name="Light List Accent 5" w:uiPriority="61"/>
+    <w:lsdException w:name="Light Grid Accent 5" w:uiPriority="62"/>
+    <w:lsdException w:name="Medium Shading 1 Accent 5" w:uiPriority="63"/>
+    <w:lsdException w:name="Medium Shading 2 Accent 5" w:uiPriority="64"/>
+    <w:lsdException w:name="Medium List 1 Accent 5" w:uiPriority="65"/>
+    <w:lsdException w:name="Medium List 2 Accent 5" w:uiPriority="66"/>
+    <w:lsdException w:name="Medium Grid 1 Accent 5" w:uiPriority="67"/>
+    <w:lsdException w:name="Medium Grid 2 Accent 5" w:uiPriority="68"/>
+    <w:lsdException w:name="Medium Grid 3 Accent 5" w:uiPriority="69"/>
+    <w:lsdException w:name="Dark List Accent 5" w:uiPriority="70"/>
+    <w:lsdException w:name="Colorful Shading Accent 5" w:uiPriority="71"/>
+    <w:lsdException w:name="Colorful List Accent 5" w:uiPriority="72"/>
+    <w:lsdException w:name="Colorful Grid Accent 5" w:uiPriority="73"/>
+    <w:lsdException w:name="Light Shading Accent 6" w:uiPriority="60"/>
+    <w:lsdException w:name="Light List Accent 6" w:uiPriority="61"/>
+    <w:lsdException w:name="Light Grid Accent 6" w:uiPriority="62"/>
+    <w:lsdException w:name="Medium Shading 1 Accent 6" w:uiPriority="63"/>
+    <w:lsdException w:name="Medium Shading 2 Accent 6" w:uiPriority="64"/>
+    <w:lsdException w:name="Medium List 1 Accent 6" w:uiPriority="65"/>
+    <w:lsdException w:name="Medium List 2 Accent 6" w:uiPriority="66"/>
+    <w:lsdException w:name="Medium Grid 1 Accent 6" w:uiPriority="67"/>
+    <w:lsdException w:name="Medium Grid 2 Accent 6" w:uiPriority="68"/>
+    <w:lsdException w:name="Medium Grid 3 Accent 6" w:uiPriority="69"/>
+    <w:lsdException w:name="Dark List Accent 6" w:uiPriority="70"/>
+    <w:lsdException w:name="Colorful Shading Accent 6" w:uiPriority="71"/>
+    <w:lsdException w:name="Colorful List Accent 6" w:uiPriority="72"/>
+    <w:lsdException w:name="Colorful Grid Accent 6" w:uiPriority="73"/>
+    <w:lsdException w:name="Subtle Emphasis" w:uiPriority="19" w:qFormat="1"/>
+    <w:lsdException w:name="Intense Emphasis" w:uiPriority="21" w:qFormat="1"/>
+    <w:lsdException w:name="Subtle Reference" w:uiPriority="31" w:qFormat="1"/>
+    <w:lsdException w:name="Intense Reference" w:uiPriority="32" w:qFormat="1"/>
+    <w:lsdException w:name="Book Title" w:uiPriority="33" w:qFormat="1"/>
+    <w:lsdException w:name="Bibliography" w:semiHidden="1" w:uiPriority="37" w:unhideWhenUsed="1"/>
+    <w:lsdException w:name="TOC Heading" w:semiHidden="1" w:uiPriority="39" w:unhideWhenUsed="1" w:qFormat="1"/>
+    <w:lsdException w:name="Plain Table 1" w:uiPriority="41"/>
+    <w:lsdException w:name="Plain Table 2" w:uiPriority="42"/>
+    <w:lsdException w:name="Plain Table 3" w:uiPriority="43"/>
+    <w:lsdException w:name="Plain Table 4" w:uiPriority="44"/>
+    <w:lsdException w:name="Plain Table 5" w:uiPriority="45"/>
+    <w:lsdException w:name="Grid Table Light" w:uiPriority="40"/>
+    <w:lsdException w:name="Grid Table 1 Light" w:uiPriority="46"/>
+    <w:lsdException w:name="Grid Table 2" w:uiPriority="47"/>
+    <w:lsdException w:name="Grid Table 3" w:uiPriority="48"/>
+    <w:lsdException w:name="Grid Table 4" w:uiPriority="49"/>
+    <w:lsdException w:name="Grid Table 5 Dark" w:uiPriority="50"/>
+    <w:lsdException w:name="Grid Table 6 Colorful" w:uiPriority="51"/>
+    <w:lsdException w:name="Grid Table 7 Colorful" w:uiPriority="52"/>
+    <w:lsdException w:name="Grid Table 1 Light Accent 1" w:uiPriority="46"/>
+    <w:lsdException w:name="Grid Table 2 Accent 1" w:uiPriority="47"/>
+    <w:lsdException w:name="Grid Table 3 Accent 1" w:uiPriority="48"/>
+    <w:lsdException w:name="Grid Table 4 Accent 1" w:uiPriority="49"/>
+    <w:lsdException w:name="Grid Table 5 Dark Accent 1" w:uiPriority="50"/>
+    <w:lsdException w:name="Grid Table 6 Colorful Accent 1" w:uiPriority="51"/>
+    <w:lsdException w:name="Grid Table 7 Colorful Accent 1" w:uiPriority="52"/>
+    <w:lsdException w:name="Grid Table 1 Light Accent 2" w:uiPriority="46"/>
+    <w:lsdException w:name="Grid Table 2 Accent 2" w:uiPriority="47"/>
+    <w:lsdException w:name="Grid Table 3 Accent 2" w:uiPriority="48"/>
+    <w:lsdException w:name="Grid Table 4 Accent 2" w:uiPriority="49"/>
+    <w:lsdException w:name="Grid Table 5 Dark Accent 2" w:uiPriority="50"/>
+    <w:lsdException w:name="Grid Table 6 Colorful Accent 2" w:uiPriority="51"/>
+    <w:lsdException w:name="Grid Table 7 Colorful Accent 2" w:uiPriority="52"/>
+    <w:lsdException w:name="Grid Table 1 Light Accent 3" w:uiPriority="46"/>
+    <w:lsdException w:name="Grid Table 2 Accent 3" w:uiPriority="47"/>
+    <w:lsdException w:name="Grid Table 3 Accent 3" w:uiPriority="48"/>
+    <w:lsdException w:name="Grid Table 4 Accent 3" w:uiPriority="49"/>
+    <w:lsdException w:name="Grid Table 5 Dark Accent 3" w:uiPriority="50"/>
+    <w:lsdException w:name="Grid Table 6 Colorful Accent 3" w:uiPriority="51"/>
+    <w:lsdException w:name="Grid Table 7 Colorful Accent 3" w:uiPriority="52"/>
+    <w:lsdException w:name="Grid Table 1 Light Accent 4" w:uiPriority="46"/>
+    <w:lsdException w:name="Grid Table 2 Accent 4" w:uiPriority="47"/>
+    <w:lsdException w:name="Grid Table 3 Accent 4" w:uiPriority="48"/>
+    <w:lsdException w:name="Grid Table 4 Accent 4" w:uiPriority="49"/>
+    <w:lsdException w:name="Grid Table 5 Dark Accent 4" w:uiPriority="50"/>
+    <w:lsdException w:name="Grid Table 6 Colorful Accent 4" w:uiPriority="51"/>
+    <w:lsdException w:name="Grid Table 7 Colorful Accent 4" w:uiPriority="52"/>
+    <w:lsdException w:name="Grid Table 1 Light Accent 5" w:uiPriority="46"/>
+    <w:lsdException w:name="Grid Table 2 Accent 5" w:uiPriority="47"/>
+    <w:lsdException w:name="Grid Table 3 Accent 5" w:uiPriority="48"/>
+    <w:lsdException w:name="Grid Table 4 Accent 5" w:uiPriority="49"/>
+    <w:lsdException w:name="Grid Table 5 Dark Accent 5" w:uiPriority="50"/>
+    <w:lsdException w:name="Grid Table 6 Colorful Accent 5" w:uiPriority="51"/>
+    <w:lsdException w:name="Grid Table 7 Colorful Accent 5" w:uiPriority="52"/>
+    <w:lsdException w:name="Grid Table 1 Light Accent 6" w:uiPriority="46"/>
+    <w:lsdException w:name="Grid Table 2 Accent 6" w:uiPriority="47"/>
+    <w:lsdException w:name="Grid Table 3 Accent 6" w:uiPriority="48"/>
+    <w:lsdException w:name="Grid Table 4 Accent 6" w:uiPriority="49"/>
+    <w:lsdException w:name="Grid Table 5 Dark Accent 6" w:uiPriority="50"/>
+    <w:lsdException w:name="Grid Table 6 Colorful Accent 6" w:uiPriority="51"/>
+    <w:lsdException w:name="Grid Table 7 Colorful Accent 6" w:uiPriority="52"/>
+    <w:lsdException w:name="List Table 1 Light" w:uiPriority="46"/>
+    <w:lsdException w:name="List Table 2" w:uiPriority="47"/>
+    <w:lsdException w:name="List Table 3" w:uiPriority="48"/>
+    <w:lsdException w:name="List Table 4" w:uiPriority="49"/>
+    <w:lsdException w:name="List Table 5 Dark" w:uiPriority="50"/>
+    <w:lsdException w:name="List Table 6 Colorful" w:uiPriority="51"/>
+    <w:lsdException w:name="List Table 7 Colorful" w:uiPriority="52"/>
+    <w:lsdException w:name="List Table 1 Light Accent 1" w:uiPriority="46"/>
+    <w:lsdException w:name="List Table 2 Accent 1" w:uiPriority="47"/>
+    <w:lsdException w:name="List Table 3 Accent 1" w:uiPriority="48"/>
+    <w:lsdException w:name="List Table 4 Accent 1" w:uiPriority="49"/>
+    <w:lsdException w:name="List Table 5 Dark Accent 1" w:uiPriority="50"/>
+    <w:lsdException w:name="List Table 6 Colorful Accent 1" w:uiPriority="51"/>
+    <w:lsdException w:name="List Table 7 Colorful Accent 1" w:uiPriority="52"/>
+    <w:lsdException w:name="List Table 1 Light Accent 2" w:uiPriority="46"/>
+    <w:lsdException w:name="List Table 2 Accent 2" w:uiPriority="47"/>
+    <w:lsdException w:name="List Table 3 Accent 2" w:uiPriority="48"/>
+    <w:lsdException w:name="List Table 4 Accent 2" w:uiPriority="49"/>
+    <w:lsdException w:name="List Table 5 Dark Accent 2" w:uiPriority="50"/>
+    <w:lsdException w:name="List Table 6 Colorful Accent 2" w:uiPriority="51"/>
+    <w:lsdException w:name="List Table 7 Colorful Accent 2" w:uiPriority="52"/>
+    <w:lsdException w:name="List Table 1 Light Accent 3" w:uiPriority="46"/>
+    <w:lsdException w:name="List Table 2 Accent 3" w:uiPriority="47"/>
+    <w:lsdException w:name="List Table 3 Accent 3" w:uiPriority="48"/>
+    <w:lsdException w:name="List Table 4 Accent 3" w:uiPriority="49"/>
+    <w:lsdException w:name="List Table 5 Dark Accent 3" w:uiPriority="50"/>
+    <w:lsdException w:name="List Table 6 Colorful Accent 3" w:uiPriority="51"/>
+    <w:lsdException w:name="List Table 7 Colorful Accent 3" w:uiPriority="52"/>
+    <w:lsdException w:name="List Table 1 Light Accent 4" w:uiPriority="46"/>
+    <w:lsdException w:name="List Table 2 Accent 4" w:uiPriority="47"/>
+    <w:lsdException w:name="List Table 3 Accent 4" w:uiPriority="48"/>
+    <w:lsdException w:name="List Table 4 Accent 4" w:uiPriority="49"/>
+    <w:lsdException w:name="List Table 5 Dark Accent 4" w:uiPriority="50"/>
+    <w:lsdException w:name="List Table 6 Colorful Accent 4" w:uiPriority="51"/>
+    <w:lsdException w:name="List Table 7 Colorful Accent 4" w:uiPriority="52"/>
+    <w:lsdException w:name="List Table 1 Light Accent 5" w:uiPriority="46"/>
+    <w:lsdException w:name="List Table 2 Accent 5" w:uiPriority="47"/>
+    <w:lsdException w:name="List Table 3 Accent 5" w:uiPriority="48"/>
+    <w:lsdException w:name="List Table 4 Accent 5" w:uiPriority="49"/>
+    <w:lsdException w:name="List Table 5 Dark Accent 5" w:uiPriority="50"/>
+    <w:lsdException w:name="List Table 6 Colorful Accent 5" w:uiPriority="51"/>
+    <w:lsdException w:name="List Table 7 Colorful Accent 5" w:uiPriority="52"/>
+    <w:lsdException w:name="List Table 1 Light Accent 6" w:uiPriority="46"/>
+    <w:lsdException w:name="List Table 2 Accent 6" w:uiPriority="47"/>
+    <w:lsdException w:name="List Table 3 Accent 6" w:uiPriority="48"/>
+    <w:lsdException w:name="List Table 4 Accent 6" w:uiPriority="49"/>
+    <w:lsdException w:name="List Table 5 Dark Accent 6" w:uiPriority="50"/>
+    <w:lsdException w:name="List Table 6 Colorful Accent 6" w:uiPriority="51"/>
+    <w:lsdException w:name="List Table 7 Colorful Accent 6" w:uiPriority="52"/>
   </w:latentStyles>
   <w:style w:type="paragraph" w:default="1" w:styleId="Normal">
     <w:name w:val="Normal"/>
@@ -5585,7 +5351,7 @@
 </file>
 
 <file path=customXml/itemProps1.xml><?xml version="1.0" encoding="utf-8"?>
-<ds:datastoreItem xmlns:ds="http://schemas.openxmlformats.org/officeDocument/2006/customXml" ds:itemID="{DFB970AF-0BAC-490D-83C5-652B18D851FD}">
+<ds:datastoreItem xmlns:ds="http://schemas.openxmlformats.org/officeDocument/2006/customXml" ds:itemID="{A0BC27F6-07F5-456A-90C1-7332C0236FEA}">
   <ds:schemaRefs>
     <ds:schemaRef ds:uri="http://schemas.openxmlformats.org/officeDocument/2006/bibliography"/>
   </ds:schemaRefs>

</xml_diff>